<commit_message>
updates to read me
</commit_message>
<xml_diff>
--- a/paper/capstone_paper.docx
+++ b/paper/capstone_paper.docx
@@ -221,7 +221,7 @@
             </w:rPr>
             <w:fldChar w:fldCharType="separate"/>
           </w:r>
-          <w:hyperlink w:anchor="_Toc120889959" w:history="1">
+          <w:hyperlink w:anchor="_Toc121072536" w:history="1">
             <w:r>
               <w:rPr>
                 <w:rStyle w:val="Hyperlink"/>
@@ -250,7 +250,7 @@
                 <w:noProof/>
                 <w:webHidden/>
               </w:rPr>
-              <w:instrText xml:space="preserve"> PAGEREF _Toc120889959 \h </w:instrText>
+              <w:instrText xml:space="preserve"> PAGEREF _Toc121072536 \h </w:instrText>
             </w:r>
             <w:r>
               <w:rPr>
@@ -297,7 +297,7 @@
               <w:lang w:eastAsia="en-GB"/>
             </w:rPr>
           </w:pPr>
-          <w:hyperlink w:anchor="_Toc120889960" w:history="1">
+          <w:hyperlink w:anchor="_Toc121072537" w:history="1">
             <w:r>
               <w:rPr>
                 <w:rStyle w:val="Hyperlink"/>
@@ -326,7 +326,7 @@
                 <w:noProof/>
                 <w:webHidden/>
               </w:rPr>
-              <w:instrText xml:space="preserve"> PAGEREF _Toc120889960 \h </w:instrText>
+              <w:instrText xml:space="preserve"> PAGEREF _Toc121072537 \h </w:instrText>
             </w:r>
             <w:r>
               <w:rPr>
@@ -373,7 +373,7 @@
               <w:lang w:eastAsia="en-GB"/>
             </w:rPr>
           </w:pPr>
-          <w:hyperlink w:anchor="_Toc120889961" w:history="1">
+          <w:hyperlink w:anchor="_Toc121072538" w:history="1">
             <w:r>
               <w:rPr>
                 <w:rStyle w:val="Hyperlink"/>
@@ -402,7 +402,7 @@
                 <w:noProof/>
                 <w:webHidden/>
               </w:rPr>
-              <w:instrText xml:space="preserve"> PAGEREF _Toc120889961 \h </w:instrText>
+              <w:instrText xml:space="preserve"> PAGEREF _Toc121072538 \h </w:instrText>
             </w:r>
             <w:r>
               <w:rPr>
@@ -449,7 +449,7 @@
               <w:lang w:eastAsia="en-GB"/>
             </w:rPr>
           </w:pPr>
-          <w:hyperlink w:anchor="_Toc120889962" w:history="1">
+          <w:hyperlink w:anchor="_Toc121072539" w:history="1">
             <w:r>
               <w:rPr>
                 <w:rStyle w:val="Hyperlink"/>
@@ -478,7 +478,7 @@
                 <w:noProof/>
                 <w:webHidden/>
               </w:rPr>
-              <w:instrText xml:space="preserve"> PAGEREF _Toc120889962 \h </w:instrText>
+              <w:instrText xml:space="preserve"> PAGEREF _Toc121072539 \h </w:instrText>
             </w:r>
             <w:r>
               <w:rPr>
@@ -525,7 +525,7 @@
               <w:lang w:eastAsia="en-GB"/>
             </w:rPr>
           </w:pPr>
-          <w:hyperlink w:anchor="_Toc120889963" w:history="1">
+          <w:hyperlink w:anchor="_Toc121072540" w:history="1">
             <w:r>
               <w:rPr>
                 <w:rStyle w:val="Hyperlink"/>
@@ -553,7 +553,7 @@
                 <w:noProof/>
                 <w:webHidden/>
               </w:rPr>
-              <w:instrText xml:space="preserve"> PAGEREF _Toc120889963 \h </w:instrText>
+              <w:instrText xml:space="preserve"> PAGEREF _Toc121072540 \h </w:instrText>
             </w:r>
             <w:r>
               <w:rPr>
@@ -600,15 +600,14 @@
               <w:lang w:eastAsia="en-GB"/>
             </w:rPr>
           </w:pPr>
-          <w:hyperlink w:anchor="_Toc120889964" w:history="1">
+          <w:hyperlink w:anchor="_Toc121072541" w:history="1">
             <w:r>
               <w:rPr>
                 <w:rStyle w:val="Hyperlink"/>
-                <w:rFonts w:eastAsia="Times New Roman"/>
                 <w:noProof/>
                 <w:lang w:eastAsia="en-GB"/>
               </w:rPr>
-              <w:t>Landing Page of the app</w:t>
+              <w:t>Libraries</w:t>
             </w:r>
             <w:r>
               <w:rPr>
@@ -629,7 +628,7 @@
                 <w:noProof/>
                 <w:webHidden/>
               </w:rPr>
-              <w:instrText xml:space="preserve"> PAGEREF _Toc120889964 \h </w:instrText>
+              <w:instrText xml:space="preserve"> PAGEREF _Toc121072541 \h </w:instrText>
             </w:r>
             <w:r>
               <w:rPr>
@@ -676,15 +675,14 @@
               <w:lang w:eastAsia="en-GB"/>
             </w:rPr>
           </w:pPr>
-          <w:hyperlink w:anchor="_Toc120889965" w:history="1">
+          <w:hyperlink w:anchor="_Toc121072542" w:history="1">
             <w:r>
               <w:rPr>
                 <w:rStyle w:val="Hyperlink"/>
-                <w:rFonts w:eastAsia="Times New Roman"/>
                 <w:noProof/>
                 <w:lang w:eastAsia="en-GB"/>
               </w:rPr>
-              <w:t>User input</w:t>
+              <w:t>Results</w:t>
             </w:r>
             <w:r>
               <w:rPr>
@@ -705,7 +703,7 @@
                 <w:noProof/>
                 <w:webHidden/>
               </w:rPr>
-              <w:instrText xml:space="preserve"> PAGEREF _Toc120889965 \h </w:instrText>
+              <w:instrText xml:space="preserve"> PAGEREF _Toc121072542 \h </w:instrText>
             </w:r>
             <w:r>
               <w:rPr>
@@ -752,7 +750,7 @@
               <w:lang w:eastAsia="en-GB"/>
             </w:rPr>
           </w:pPr>
-          <w:hyperlink w:anchor="_Toc120889966" w:history="1">
+          <w:hyperlink w:anchor="_Toc121072543" w:history="1">
             <w:r>
               <w:rPr>
                 <w:rStyle w:val="Hyperlink"/>
@@ -760,7 +758,7 @@
                 <w:noProof/>
                 <w:lang w:eastAsia="en-GB"/>
               </w:rPr>
-              <w:t>Edit Distance</w:t>
+              <w:t>Landing Page of the app</w:t>
             </w:r>
             <w:r>
               <w:rPr>
@@ -781,7 +779,7 @@
                 <w:noProof/>
                 <w:webHidden/>
               </w:rPr>
-              <w:instrText xml:space="preserve"> PAGEREF _Toc120889966 \h </w:instrText>
+              <w:instrText xml:space="preserve"> PAGEREF _Toc121072543 \h </w:instrText>
             </w:r>
             <w:r>
               <w:rPr>
@@ -801,7 +799,7 @@
                 <w:noProof/>
                 <w:webHidden/>
               </w:rPr>
-              <w:t>10</w:t>
+              <w:t>8</w:t>
             </w:r>
             <w:r>
               <w:rPr>
@@ -828,7 +826,7 @@
               <w:lang w:eastAsia="en-GB"/>
             </w:rPr>
           </w:pPr>
-          <w:hyperlink w:anchor="_Toc120889967" w:history="1">
+          <w:hyperlink w:anchor="_Toc121072544" w:history="1">
             <w:r>
               <w:rPr>
                 <w:rStyle w:val="Hyperlink"/>
@@ -836,7 +834,7 @@
                 <w:noProof/>
                 <w:lang w:eastAsia="en-GB"/>
               </w:rPr>
-              <w:t>Senate Scraper</w:t>
+              <w:t>User input</w:t>
             </w:r>
             <w:r>
               <w:rPr>
@@ -857,7 +855,7 @@
                 <w:noProof/>
                 <w:webHidden/>
               </w:rPr>
-              <w:instrText xml:space="preserve"> PAGEREF _Toc120889967 \h </w:instrText>
+              <w:instrText xml:space="preserve"> PAGEREF _Toc121072544 \h </w:instrText>
             </w:r>
             <w:r>
               <w:rPr>
@@ -877,7 +875,7 @@
                 <w:noProof/>
                 <w:webHidden/>
               </w:rPr>
-              <w:t>12</w:t>
+              <w:t>9</w:t>
             </w:r>
             <w:r>
               <w:rPr>
@@ -904,13 +902,15 @@
               <w:lang w:eastAsia="en-GB"/>
             </w:rPr>
           </w:pPr>
-          <w:hyperlink w:anchor="_Toc120889968" w:history="1">
+          <w:hyperlink w:anchor="_Toc121072545" w:history="1">
             <w:r>
               <w:rPr>
                 <w:rStyle w:val="Hyperlink"/>
-                <w:noProof/>
-              </w:rPr>
-              <w:t>Error Checking</w:t>
+                <w:rFonts w:eastAsia="Times New Roman"/>
+                <w:noProof/>
+                <w:lang w:eastAsia="en-GB"/>
+              </w:rPr>
+              <w:t>Edit Distance</w:t>
             </w:r>
             <w:r>
               <w:rPr>
@@ -931,7 +931,7 @@
                 <w:noProof/>
                 <w:webHidden/>
               </w:rPr>
-              <w:instrText xml:space="preserve"> PAGEREF _Toc120889968 \h </w:instrText>
+              <w:instrText xml:space="preserve"> PAGEREF _Toc121072545 \h </w:instrText>
             </w:r>
             <w:r>
               <w:rPr>
@@ -951,7 +951,7 @@
                 <w:noProof/>
                 <w:webHidden/>
               </w:rPr>
-              <w:t>13</w:t>
+              <w:t>11</w:t>
             </w:r>
             <w:r>
               <w:rPr>
@@ -978,13 +978,15 @@
               <w:lang w:eastAsia="en-GB"/>
             </w:rPr>
           </w:pPr>
-          <w:hyperlink w:anchor="_Toc120889969" w:history="1">
+          <w:hyperlink w:anchor="_Toc121072546" w:history="1">
             <w:r>
               <w:rPr>
                 <w:rStyle w:val="Hyperlink"/>
-                <w:noProof/>
-              </w:rPr>
-              <w:t>Successes</w:t>
+                <w:rFonts w:eastAsia="Times New Roman"/>
+                <w:noProof/>
+                <w:lang w:eastAsia="en-GB"/>
+              </w:rPr>
+              <w:t>Senate Scraper</w:t>
             </w:r>
             <w:r>
               <w:rPr>
@@ -1005,7 +1007,7 @@
                 <w:noProof/>
                 <w:webHidden/>
               </w:rPr>
-              <w:instrText xml:space="preserve"> PAGEREF _Toc120889969 \h </w:instrText>
+              <w:instrText xml:space="preserve"> PAGEREF _Toc121072546 \h </w:instrText>
             </w:r>
             <w:r>
               <w:rPr>
@@ -1025,7 +1027,7 @@
                 <w:noProof/>
                 <w:webHidden/>
               </w:rPr>
-              <w:t>15</w:t>
+              <w:t>13</w:t>
             </w:r>
             <w:r>
               <w:rPr>
@@ -1052,13 +1054,13 @@
               <w:lang w:eastAsia="en-GB"/>
             </w:rPr>
           </w:pPr>
-          <w:hyperlink w:anchor="_Toc120889970" w:history="1">
+          <w:hyperlink w:anchor="_Toc121072547" w:history="1">
             <w:r>
               <w:rPr>
                 <w:rStyle w:val="Hyperlink"/>
                 <w:noProof/>
               </w:rPr>
-              <w:t>Failures</w:t>
+              <w:t>Error Checking</w:t>
             </w:r>
             <w:r>
               <w:rPr>
@@ -1079,7 +1081,7 @@
                 <w:noProof/>
                 <w:webHidden/>
               </w:rPr>
-              <w:instrText xml:space="preserve"> PAGEREF _Toc120889970 \h </w:instrText>
+              <w:instrText xml:space="preserve"> PAGEREF _Toc121072547 \h </w:instrText>
             </w:r>
             <w:r>
               <w:rPr>
@@ -1099,7 +1101,7 @@
                 <w:noProof/>
                 <w:webHidden/>
               </w:rPr>
-              <w:t>15</w:t>
+              <w:t>14</w:t>
             </w:r>
             <w:r>
               <w:rPr>
@@ -1126,13 +1128,13 @@
               <w:lang w:eastAsia="en-GB"/>
             </w:rPr>
           </w:pPr>
-          <w:hyperlink w:anchor="_Toc120889971" w:history="1">
+          <w:hyperlink w:anchor="_Toc121072548" w:history="1">
             <w:r>
               <w:rPr>
                 <w:rStyle w:val="Hyperlink"/>
                 <w:noProof/>
               </w:rPr>
-              <w:t>Conclusions</w:t>
+              <w:t>Successes</w:t>
             </w:r>
             <w:r>
               <w:rPr>
@@ -1153,7 +1155,7 @@
                 <w:noProof/>
                 <w:webHidden/>
               </w:rPr>
-              <w:instrText xml:space="preserve"> PAGEREF _Toc120889971 \h </w:instrText>
+              <w:instrText xml:space="preserve"> PAGEREF _Toc121072548 \h </w:instrText>
             </w:r>
             <w:r>
               <w:rPr>
@@ -1173,7 +1175,7 @@
                 <w:noProof/>
                 <w:webHidden/>
               </w:rPr>
-              <w:t>17</w:t>
+              <w:t>16</w:t>
             </w:r>
             <w:r>
               <w:rPr>
@@ -1200,12 +1202,160 @@
               <w:lang w:eastAsia="en-GB"/>
             </w:rPr>
           </w:pPr>
-          <w:hyperlink w:anchor="_Toc120889972" w:history="1">
+          <w:hyperlink w:anchor="_Toc121072549" w:history="1">
             <w:r>
               <w:rPr>
                 <w:rStyle w:val="Hyperlink"/>
                 <w:noProof/>
               </w:rPr>
+              <w:t>Failures</w:t>
+            </w:r>
+            <w:r>
+              <w:rPr>
+                <w:noProof/>
+                <w:webHidden/>
+              </w:rPr>
+              <w:tab/>
+            </w:r>
+            <w:r>
+              <w:rPr>
+                <w:noProof/>
+                <w:webHidden/>
+              </w:rPr>
+              <w:fldChar w:fldCharType="begin"/>
+            </w:r>
+            <w:r>
+              <w:rPr>
+                <w:noProof/>
+                <w:webHidden/>
+              </w:rPr>
+              <w:instrText xml:space="preserve"> PAGEREF _Toc121072549 \h </w:instrText>
+            </w:r>
+            <w:r>
+              <w:rPr>
+                <w:noProof/>
+                <w:webHidden/>
+              </w:rPr>
+            </w:r>
+            <w:r>
+              <w:rPr>
+                <w:noProof/>
+                <w:webHidden/>
+              </w:rPr>
+              <w:fldChar w:fldCharType="separate"/>
+            </w:r>
+            <w:r>
+              <w:rPr>
+                <w:noProof/>
+                <w:webHidden/>
+              </w:rPr>
+              <w:t>16</w:t>
+            </w:r>
+            <w:r>
+              <w:rPr>
+                <w:noProof/>
+                <w:webHidden/>
+              </w:rPr>
+              <w:fldChar w:fldCharType="end"/>
+            </w:r>
+          </w:hyperlink>
+        </w:p>
+        <w:p>
+          <w:pPr>
+            <w:pStyle w:val="TOC1"/>
+            <w:tabs>
+              <w:tab w:val="right" w:leader="dot" w:pos="9016"/>
+            </w:tabs>
+            <w:rPr>
+              <w:rFonts w:asciiTheme="minorHAnsi" w:hAnsiTheme="minorHAnsi" w:cstheme="minorBidi"/>
+              <w:b w:val="0"/>
+              <w:bCs w:val="0"/>
+              <w:i w:val="0"/>
+              <w:iCs w:val="0"/>
+              <w:noProof/>
+              <w:lang w:eastAsia="en-GB"/>
+            </w:rPr>
+          </w:pPr>
+          <w:hyperlink w:anchor="_Toc121072550" w:history="1">
+            <w:r>
+              <w:rPr>
+                <w:rStyle w:val="Hyperlink"/>
+                <w:noProof/>
+              </w:rPr>
+              <w:t>Conclusions</w:t>
+            </w:r>
+            <w:r>
+              <w:rPr>
+                <w:noProof/>
+                <w:webHidden/>
+              </w:rPr>
+              <w:tab/>
+            </w:r>
+            <w:r>
+              <w:rPr>
+                <w:noProof/>
+                <w:webHidden/>
+              </w:rPr>
+              <w:fldChar w:fldCharType="begin"/>
+            </w:r>
+            <w:r>
+              <w:rPr>
+                <w:noProof/>
+                <w:webHidden/>
+              </w:rPr>
+              <w:instrText xml:space="preserve"> PAGEREF _Toc121072550 \h </w:instrText>
+            </w:r>
+            <w:r>
+              <w:rPr>
+                <w:noProof/>
+                <w:webHidden/>
+              </w:rPr>
+            </w:r>
+            <w:r>
+              <w:rPr>
+                <w:noProof/>
+                <w:webHidden/>
+              </w:rPr>
+              <w:fldChar w:fldCharType="separate"/>
+            </w:r>
+            <w:r>
+              <w:rPr>
+                <w:noProof/>
+                <w:webHidden/>
+              </w:rPr>
+              <w:t>18</w:t>
+            </w:r>
+            <w:r>
+              <w:rPr>
+                <w:noProof/>
+                <w:webHidden/>
+              </w:rPr>
+              <w:fldChar w:fldCharType="end"/>
+            </w:r>
+          </w:hyperlink>
+        </w:p>
+        <w:p>
+          <w:pPr>
+            <w:pStyle w:val="TOC1"/>
+            <w:tabs>
+              <w:tab w:val="right" w:leader="dot" w:pos="9016"/>
+            </w:tabs>
+            <w:rPr>
+              <w:rFonts w:asciiTheme="minorHAnsi" w:hAnsiTheme="minorHAnsi" w:cstheme="minorBidi"/>
+              <w:b w:val="0"/>
+              <w:bCs w:val="0"/>
+              <w:i w:val="0"/>
+              <w:iCs w:val="0"/>
+              <w:noProof/>
+              <w:lang w:eastAsia="en-GB"/>
+            </w:rPr>
+          </w:pPr>
+          <w:hyperlink w:anchor="_Toc121072551" w:history="1">
+            <w:r>
+              <w:rPr>
+                <w:rStyle w:val="Hyperlink"/>
+                <w:noProof/>
+              </w:rPr>
               <w:t>Works Cited</w:t>
             </w:r>
             <w:r>
@@ -1227,7 +1377,7 @@
                 <w:noProof/>
                 <w:webHidden/>
               </w:rPr>
-              <w:instrText xml:space="preserve"> PAGEREF _Toc120889972 \h </w:instrText>
+              <w:instrText xml:space="preserve"> PAGEREF _Toc121072551 \h </w:instrText>
             </w:r>
             <w:r>
               <w:rPr>
@@ -1247,7 +1397,7 @@
                 <w:noProof/>
                 <w:webHidden/>
               </w:rPr>
-              <w:t>19</w:t>
+              <w:t>20</w:t>
             </w:r>
             <w:r>
               <w:rPr>
@@ -1314,7 +1464,7 @@
           <w:szCs w:val="24"/>
         </w:rPr>
       </w:pPr>
-      <w:bookmarkStart w:id="0" w:name="_Toc120889959"/>
+      <w:bookmarkStart w:id="0" w:name="_Toc121072536"/>
       <w:r>
         <w:rPr>
           <w:rFonts w:eastAsia="Times New Roman"/>
@@ -1508,7 +1658,7 @@
           <w:lang w:eastAsia="en-GB"/>
         </w:rPr>
       </w:pPr>
-      <w:bookmarkStart w:id="1" w:name="_Toc120889960"/>
+      <w:bookmarkStart w:id="1" w:name="_Toc121072537"/>
       <w:r>
         <w:rPr>
           <w:rFonts w:eastAsia="Times New Roman"/>
@@ -1830,7 +1980,7 @@
           <w:lang w:eastAsia="en-GB"/>
         </w:rPr>
       </w:pPr>
-      <w:bookmarkStart w:id="2" w:name="_Toc120889961"/>
+      <w:bookmarkStart w:id="2" w:name="_Toc121072538"/>
       <w:r>
         <w:rPr>
           <w:rFonts w:eastAsia="Times New Roman"/>
@@ -2133,7 +2283,7 @@
           <w:lang w:eastAsia="en-GB"/>
         </w:rPr>
       </w:pPr>
-      <w:bookmarkStart w:id="3" w:name="_Toc120889962"/>
+      <w:bookmarkStart w:id="3" w:name="_Toc121072539"/>
       <w:r>
         <w:rPr>
           <w:rFonts w:eastAsia="Times New Roman"/>
@@ -2154,7 +2304,7 @@
           <w:lang w:eastAsia="en-GB"/>
         </w:rPr>
       </w:pPr>
-      <w:bookmarkStart w:id="4" w:name="_Toc120889963"/>
+      <w:bookmarkStart w:id="4" w:name="_Toc121072540"/>
       <w:r>
         <w:rPr>
           <w:szCs w:val="32"/>
@@ -2242,7 +2392,291 @@
     </w:p>
     <w:p>
       <w:pPr>
-        <w:spacing w:line="480" w:lineRule="auto"/>
+        <w:pStyle w:val="Heading1"/>
+        <w:rPr>
+          <w:lang w:eastAsia="en-GB"/>
+        </w:rPr>
+      </w:pPr>
+      <w:bookmarkStart w:id="5" w:name="_Toc121072541"/>
+      <w:r>
+        <w:rPr>
+          <w:lang w:eastAsia="en-GB"/>
+        </w:rPr>
+        <w:lastRenderedPageBreak/>
+        <w:t>Libraries</w:t>
+      </w:r>
+      <w:bookmarkEnd w:id="5"/>
+    </w:p>
+    <w:p>
+      <w:pPr>
+        <w:rPr>
+          <w:lang w:eastAsia="en-GB"/>
+        </w:rPr>
+      </w:pPr>
+    </w:p>
+    <w:p>
+      <w:pPr>
+        <w:rPr>
+          <w:lang w:eastAsia="en-GB"/>
+        </w:rPr>
+      </w:pPr>
+      <w:r>
+        <w:rPr>
+          <w:lang w:eastAsia="en-GB"/>
+        </w:rPr>
+        <w:t>While this is not an exhaustive list of libraries that I used, these are the ones that were of the most use to me in the development of Distance Arbitrage.</w:t>
+      </w:r>
+    </w:p>
+    <w:p>
+      <w:pPr>
+        <w:rPr>
+          <w:lang w:eastAsia="en-GB"/>
+        </w:rPr>
+      </w:pPr>
+      <w:r>
+        <w:rPr>
+          <w:lang w:eastAsia="en-GB"/>
+        </w:rPr>
+        <w:t xml:space="preserve">Yfinance </w:t>
+      </w:r>
+      <w:r>
+        <w:rPr>
+          <w:lang w:eastAsia="en-GB"/>
+        </w:rPr>
+        <w:t>–</w:t>
+      </w:r>
+      <w:r>
+        <w:rPr>
+          <w:lang w:eastAsia="en-GB"/>
+        </w:rPr>
+        <w:t xml:space="preserve"> </w:t>
+      </w:r>
+      <w:r>
+        <w:rPr>
+          <w:lang w:eastAsia="en-GB"/>
+        </w:rPr>
+        <w:t>making API calls to Yahoo Finance to get stock data</w:t>
+      </w:r>
+    </w:p>
+    <w:p>
+      <w:pPr>
+        <w:rPr>
+          <w:lang w:eastAsia="en-GB"/>
+        </w:rPr>
+      </w:pPr>
+      <w:r>
+        <w:rPr>
+          <w:lang w:eastAsia="en-GB"/>
+        </w:rPr>
+        <w:t xml:space="preserve">Clavier -- to get the keyboard </w:t>
+      </w:r>
+      <w:r>
+        <w:rPr>
+          <w:lang w:eastAsia="en-GB"/>
+        </w:rPr>
+        <w:t xml:space="preserve">aware </w:t>
+      </w:r>
+      <w:r>
+        <w:rPr>
+          <w:lang w:eastAsia="en-GB"/>
+        </w:rPr>
+        <w:t>edit distances</w:t>
+      </w:r>
+      <w:r>
+        <w:rPr>
+          <w:lang w:eastAsia="en-GB"/>
+        </w:rPr>
+        <w:t>.</w:t>
+      </w:r>
+    </w:p>
+    <w:p>
+      <w:pPr>
+        <w:rPr>
+          <w:lang w:eastAsia="en-GB"/>
+        </w:rPr>
+      </w:pPr>
+      <w:r>
+        <w:rPr>
+          <w:lang w:eastAsia="en-GB"/>
+        </w:rPr>
+        <w:t>BeautifulSoup -- for web</w:t>
+      </w:r>
+      <w:r>
+        <w:rPr>
+          <w:lang w:eastAsia="en-GB"/>
+        </w:rPr>
+        <w:t xml:space="preserve"> </w:t>
+      </w:r>
+      <w:r>
+        <w:rPr>
+          <w:lang w:eastAsia="en-GB"/>
+        </w:rPr>
+        <w:t>scraping</w:t>
+      </w:r>
+      <w:r>
+        <w:rPr>
+          <w:lang w:eastAsia="en-GB"/>
+        </w:rPr>
+        <w:t>.</w:t>
+      </w:r>
+    </w:p>
+    <w:p>
+      <w:pPr>
+        <w:rPr>
+          <w:lang w:eastAsia="en-GB"/>
+        </w:rPr>
+      </w:pPr>
+      <w:r>
+        <w:rPr>
+          <w:lang w:eastAsia="en-GB"/>
+        </w:rPr>
+        <w:t>Pandas -- for data manipulation</w:t>
+      </w:r>
+      <w:r>
+        <w:rPr>
+          <w:lang w:eastAsia="en-GB"/>
+        </w:rPr>
+        <w:t>.</w:t>
+      </w:r>
+    </w:p>
+    <w:p>
+      <w:pPr>
+        <w:rPr>
+          <w:lang w:eastAsia="en-GB"/>
+        </w:rPr>
+      </w:pPr>
+      <w:r>
+        <w:rPr>
+          <w:lang w:eastAsia="en-GB"/>
+        </w:rPr>
+        <w:t>Urllib -- for web requests</w:t>
+      </w:r>
+      <w:r>
+        <w:rPr>
+          <w:lang w:eastAsia="en-GB"/>
+        </w:rPr>
+        <w:t>.</w:t>
+      </w:r>
+    </w:p>
+    <w:p>
+      <w:pPr>
+        <w:rPr>
+          <w:lang w:eastAsia="en-GB"/>
+        </w:rPr>
+      </w:pPr>
+      <w:r>
+        <w:rPr>
+          <w:lang w:eastAsia="en-GB"/>
+        </w:rPr>
+        <w:t>Pendulum -- for date manipulation</w:t>
+      </w:r>
+      <w:r>
+        <w:rPr>
+          <w:lang w:eastAsia="en-GB"/>
+        </w:rPr>
+        <w:t>.</w:t>
+      </w:r>
+    </w:p>
+    <w:p>
+      <w:pPr>
+        <w:rPr>
+          <w:lang w:eastAsia="en-GB"/>
+        </w:rPr>
+      </w:pPr>
+    </w:p>
+    <w:p>
+      <w:pPr>
+        <w:rPr>
+          <w:lang w:eastAsia="en-GB"/>
+        </w:rPr>
+      </w:pPr>
+    </w:p>
+    <w:p>
+      <w:pPr>
+        <w:rPr>
+          <w:lang w:eastAsia="en-GB"/>
+        </w:rPr>
+      </w:pPr>
+    </w:p>
+    <w:p>
+      <w:pPr>
+        <w:rPr>
+          <w:lang w:eastAsia="en-GB"/>
+        </w:rPr>
+      </w:pPr>
+    </w:p>
+    <w:p>
+      <w:pPr>
+        <w:rPr>
+          <w:lang w:eastAsia="en-GB"/>
+        </w:rPr>
+      </w:pPr>
+    </w:p>
+    <w:p>
+      <w:pPr>
+        <w:rPr>
+          <w:lang w:eastAsia="en-GB"/>
+        </w:rPr>
+      </w:pPr>
+    </w:p>
+    <w:p>
+      <w:pPr>
+        <w:rPr>
+          <w:lang w:eastAsia="en-GB"/>
+        </w:rPr>
+      </w:pPr>
+    </w:p>
+    <w:p>
+      <w:pPr>
+        <w:rPr>
+          <w:lang w:eastAsia="en-GB"/>
+        </w:rPr>
+      </w:pPr>
+    </w:p>
+    <w:p>
+      <w:pPr>
+        <w:rPr>
+          <w:lang w:eastAsia="en-GB"/>
+        </w:rPr>
+      </w:pPr>
+    </w:p>
+    <w:p>
+      <w:pPr>
+        <w:rPr>
+          <w:lang w:eastAsia="en-GB"/>
+        </w:rPr>
+      </w:pPr>
+    </w:p>
+    <w:p>
+      <w:pPr>
+        <w:rPr>
+          <w:lang w:eastAsia="en-GB"/>
+        </w:rPr>
+      </w:pPr>
+    </w:p>
+    <w:p>
+      <w:pPr>
+        <w:rPr>
+          <w:lang w:eastAsia="en-GB"/>
+        </w:rPr>
+      </w:pPr>
+    </w:p>
+    <w:p>
+      <w:pPr>
+        <w:rPr>
+          <w:lang w:eastAsia="en-GB"/>
+        </w:rPr>
+      </w:pPr>
+    </w:p>
+    <w:p>
+      <w:pPr>
+        <w:rPr>
+          <w:lang w:eastAsia="en-GB"/>
+        </w:rPr>
+      </w:pPr>
+    </w:p>
+    <w:p>
+      <w:pPr>
         <w:rPr>
           <w:lang w:eastAsia="en-GB"/>
         </w:rPr>
@@ -2253,14 +2687,23 @@
         </w:rPr>
         <w:br w:type="page"/>
       </w:r>
-      <w:r>
-        <w:rPr>
-          <w:szCs w:val="32"/>
+    </w:p>
+    <w:p>
+      <w:pPr>
+        <w:pStyle w:val="Heading1"/>
+        <w:rPr>
+          <w:lang w:eastAsia="en-GB"/>
+        </w:rPr>
+      </w:pPr>
+      <w:bookmarkStart w:id="6" w:name="_Toc121072542"/>
+      <w:r>
+        <w:rPr>
           <w:lang w:eastAsia="en-GB"/>
         </w:rPr>
         <w:lastRenderedPageBreak/>
         <w:t>Results</w:t>
       </w:r>
+      <w:bookmarkEnd w:id="6"/>
     </w:p>
     <w:p>
       <w:pPr>
@@ -2272,7 +2715,7 @@
           <w:lang w:eastAsia="en-GB"/>
         </w:rPr>
       </w:pPr>
-      <w:bookmarkStart w:id="5" w:name="_Toc120889964"/>
+      <w:bookmarkStart w:id="7" w:name="_Toc121072543"/>
       <w:r>
         <w:rPr>
           <w:rFonts w:eastAsia="Times New Roman"/>
@@ -2281,7 +2724,7 @@
         </w:rPr>
         <w:t>Landing Page of the app</w:t>
       </w:r>
-      <w:bookmarkEnd w:id="5"/>
+      <w:bookmarkEnd w:id="7"/>
     </w:p>
     <w:p>
       <w:pPr>
@@ -2442,7 +2885,7 @@
           <w:lang w:eastAsia="en-GB"/>
         </w:rPr>
       </w:pPr>
-      <w:bookmarkStart w:id="6" w:name="_Toc120889965"/>
+      <w:bookmarkStart w:id="8" w:name="_Toc121072544"/>
       <w:r>
         <w:rPr>
           <w:rFonts w:eastAsia="Times New Roman"/>
@@ -2452,7 +2895,7 @@
         <w:lastRenderedPageBreak/>
         <w:t>User input</w:t>
       </w:r>
-      <w:bookmarkEnd w:id="6"/>
+      <w:bookmarkEnd w:id="8"/>
     </w:p>
     <w:p>
       <w:pPr>
@@ -2716,23 +3159,7 @@
           <w:rFonts w:eastAsia="Times New Roman"/>
           <w:lang w:eastAsia="en-GB"/>
         </w:rPr>
-        <w:t xml:space="preserve">vs colloquial name. Before Facebook became Meta, the stock ticker was FB, legally they were </w:t>
-      </w:r>
-      <w:proofErr w:type="spellStart"/>
-      <w:r>
-        <w:rPr>
-          <w:rFonts w:eastAsia="Times New Roman"/>
-          <w:lang w:eastAsia="en-GB"/>
-        </w:rPr>
-        <w:t>TheFacebook</w:t>
-      </w:r>
-      <w:proofErr w:type="spellEnd"/>
-      <w:r>
-        <w:rPr>
-          <w:rFonts w:eastAsia="Times New Roman"/>
-          <w:lang w:eastAsia="en-GB"/>
-        </w:rPr>
-        <w:t xml:space="preserve">, Inc., then Facebook Inc., and colloquially we just call them Facebook. Giving the user the ability to search for what they feel is the most common name of a company adds </w:t>
+        <w:t xml:space="preserve">vs colloquial name. Before Facebook became Meta, the stock ticker was FB, legally they were TheFacebook, Inc., then Facebook Inc., and colloquially we just call them Facebook. Giving the user the ability to search for what they feel is the most common name of a company adds </w:t>
       </w:r>
       <w:r>
         <w:rPr>
@@ -2766,7 +3193,7 @@
           <w:lang w:eastAsia="en-GB"/>
         </w:rPr>
       </w:pPr>
-      <w:bookmarkStart w:id="7" w:name="_Toc120889966"/>
+      <w:bookmarkStart w:id="9" w:name="_Toc121072545"/>
       <w:r>
         <w:rPr>
           <w:rFonts w:eastAsia="Times New Roman"/>
@@ -2776,7 +3203,7 @@
         <w:lastRenderedPageBreak/>
         <w:t>Edit Distance</w:t>
       </w:r>
-      <w:bookmarkEnd w:id="7"/>
+      <w:bookmarkEnd w:id="9"/>
     </w:p>
     <w:p>
       <w:pPr>
@@ -3059,7 +3486,7 @@
           <w:lang w:eastAsia="en-GB"/>
         </w:rPr>
       </w:pPr>
-      <w:bookmarkStart w:id="8" w:name="_Toc120889967"/>
+      <w:bookmarkStart w:id="10" w:name="_Toc121072546"/>
       <w:r>
         <w:rPr>
           <w:rFonts w:eastAsia="Times New Roman"/>
@@ -3069,7 +3496,7 @@
         <w:lastRenderedPageBreak/>
         <w:t>Senate Scraper</w:t>
       </w:r>
-      <w:bookmarkEnd w:id="8"/>
+      <w:bookmarkEnd w:id="10"/>
     </w:p>
     <w:p>
       <w:pPr>
@@ -3162,7 +3589,19 @@
         <w:rPr>
           <w:lang w:eastAsia="en-GB"/>
         </w:rPr>
-        <w:t xml:space="preserve"> Distarb then charts the price data of the stock from four weeks before the purchase, which is marked by the blue line, until the date the scraper was used.</w:t>
+        <w:t xml:space="preserve"> Distarb then charts the price data of the stock from four weeks before the purchase, which is marked by the blue line</w:t>
+      </w:r>
+      <w:r>
+        <w:rPr>
+          <w:lang w:eastAsia="en-GB"/>
+        </w:rPr>
+        <w:t xml:space="preserve"> (difficult to see in the screenshot, sorry)</w:t>
+      </w:r>
+      <w:r>
+        <w:rPr>
+          <w:lang w:eastAsia="en-GB"/>
+        </w:rPr>
+        <w:t>, until the date the scraper was used.</w:t>
       </w:r>
     </w:p>
     <w:p>
@@ -3195,7 +3634,7 @@
           <w:szCs w:val="32"/>
         </w:rPr>
       </w:pPr>
-      <w:bookmarkStart w:id="9" w:name="_Toc120889968"/>
+      <w:bookmarkStart w:id="11" w:name="_Toc121072547"/>
       <w:r>
         <w:rPr>
           <w:szCs w:val="32"/>
@@ -3203,7 +3642,7 @@
         <w:lastRenderedPageBreak/>
         <w:t>Error Checking</w:t>
       </w:r>
-      <w:bookmarkEnd w:id="9"/>
+      <w:bookmarkEnd w:id="11"/>
     </w:p>
     <w:p>
       <w:pPr>
@@ -3499,7 +3938,7 @@
           <w:szCs w:val="32"/>
         </w:rPr>
       </w:pPr>
-      <w:bookmarkStart w:id="10" w:name="_Toc120889969"/>
+      <w:bookmarkStart w:id="12" w:name="_Toc121072548"/>
       <w:r>
         <w:rPr>
           <w:szCs w:val="32"/>
@@ -3507,7 +3946,7 @@
         <w:lastRenderedPageBreak/>
         <w:t>Successes</w:t>
       </w:r>
-      <w:bookmarkEnd w:id="10"/>
+      <w:bookmarkEnd w:id="12"/>
     </w:p>
     <w:p>
       <w:pPr>
@@ -3546,11 +3985,11 @@
         <w:pStyle w:val="Heading1"/>
         <w:spacing w:line="480" w:lineRule="auto"/>
       </w:pPr>
-      <w:bookmarkStart w:id="11" w:name="_Toc120889970"/>
+      <w:bookmarkStart w:id="13" w:name="_Toc121072549"/>
       <w:r>
         <w:t>Failures</w:t>
       </w:r>
-      <w:bookmarkEnd w:id="11"/>
+      <w:bookmarkEnd w:id="13"/>
     </w:p>
     <w:p>
       <w:pPr>
@@ -3622,6 +4061,49 @@
       <w:pPr>
         <w:spacing w:line="480" w:lineRule="auto"/>
       </w:pPr>
+      <w:r>
+        <w:tab/>
+        <w:t>Something else I am not entirely satisfied with is the web scraper is hit or miss for if it will run from the packaged version. I believe that it has something to do with Apple protections of users against apps made by unidentified developers coupled with the nature of the web scraper going out to the internet. I have a workaround using bash and the command line for running the application. The details of how to use it are laid out in the README</w:t>
+      </w:r>
+      <w:r>
+        <w:t xml:space="preserve"> section “</w:t>
+      </w:r>
+      <w:r>
+        <w:t>Why doesn’t this work?</w:t>
+      </w:r>
+      <w:r>
+        <w:t>”</w:t>
+      </w:r>
+      <w:r>
+        <w:t xml:space="preserve">. This is less than ideal and </w:t>
+      </w:r>
+      <w:r>
+        <w:t>rather</w:t>
+      </w:r>
+      <w:r>
+        <w:t xml:space="preserve"> disappointing. </w:t>
+      </w:r>
+      <w:r>
+        <w:t>I have also provided a clear walkthrough and links to everything</w:t>
+      </w:r>
+      <w:r>
+        <w:t xml:space="preserve"> a user might need</w:t>
+      </w:r>
+      <w:r>
+        <w:t xml:space="preserve"> in the README </w:t>
+      </w:r>
+      <w:r>
+        <w:t xml:space="preserve">in </w:t>
+      </w:r>
+      <w:r>
+        <w:t xml:space="preserve">the event that all else fails. </w:t>
+      </w:r>
+      <w:r>
+        <w:t>I am sure that with more time I could create a more elegant i.e. user friendly solution.</w:t>
+      </w:r>
+      <w:r>
+        <w:t xml:space="preserve"> However, I deem this good faith attempt to be good enough for now.</w:t>
+      </w:r>
     </w:p>
     <w:p>
       <w:pPr>
@@ -3644,7 +4126,7 @@
           <w:szCs w:val="32"/>
         </w:rPr>
       </w:pPr>
-      <w:bookmarkStart w:id="12" w:name="_Toc120889971"/>
+      <w:bookmarkStart w:id="14" w:name="_Toc121072550"/>
       <w:r>
         <w:rPr>
           <w:szCs w:val="32"/>
@@ -3652,7 +4134,7 @@
         <w:lastRenderedPageBreak/>
         <w:t>Conclusions</w:t>
       </w:r>
-      <w:bookmarkEnd w:id="12"/>
+      <w:bookmarkEnd w:id="14"/>
     </w:p>
     <w:p>
       <w:pPr>
@@ -3812,7 +4294,43 @@
           <w:szCs w:val="24"/>
           <w:lang w:eastAsia="en-GB"/>
         </w:rPr>
-        <w:t xml:space="preserve"> in the even that I try and make my app anything other than open source. </w:t>
+        <w:t xml:space="preserve"> in the even that I try and make my app anything other than open source</w:t>
+      </w:r>
+      <w:r>
+        <w:rPr>
+          <w:rFonts w:eastAsia="Times New Roman" w:cs="Times New Roman"/>
+          <w:color w:val="000000"/>
+          <w:szCs w:val="24"/>
+          <w:lang w:eastAsia="en-GB"/>
+        </w:rPr>
+        <w:t xml:space="preserve"> (Although as of now, it is licensed as open</w:t>
+      </w:r>
+      <w:r>
+        <w:rPr>
+          <w:rFonts w:eastAsia="Times New Roman" w:cs="Times New Roman"/>
+          <w:color w:val="000000"/>
+          <w:szCs w:val="24"/>
+          <w:lang w:eastAsia="en-GB"/>
+        </w:rPr>
+        <w:t xml:space="preserve"> </w:t>
+      </w:r>
+      <w:r>
+        <w:rPr>
+          <w:rFonts w:eastAsia="Times New Roman" w:cs="Times New Roman"/>
+          <w:color w:val="000000"/>
+          <w:szCs w:val="24"/>
+          <w:lang w:eastAsia="en-GB"/>
+        </w:rPr>
+        <w:t>source under an MIT license)</w:t>
+      </w:r>
+      <w:r>
+        <w:rPr>
+          <w:rFonts w:eastAsia="Times New Roman" w:cs="Times New Roman"/>
+          <w:color w:val="000000"/>
+          <w:szCs w:val="24"/>
+          <w:lang w:eastAsia="en-GB"/>
+        </w:rPr>
+        <w:t xml:space="preserve">. </w:t>
       </w:r>
       <w:r>
         <w:rPr>
@@ -4007,25 +4525,23 @@
         </w:rPr>
         <w:t xml:space="preserve"> The part of this that would be easy is that the code is built to easily adjust weights of adds/deletes in edit distance. However, I do not believe I will be able to make that many API calls using </w:t>
       </w:r>
-      <w:proofErr w:type="spellStart"/>
-      <w:r>
-        <w:rPr>
-          <w:rFonts w:eastAsia="Times New Roman" w:cs="Times New Roman"/>
-          <w:color w:val="000000"/>
-          <w:szCs w:val="24"/>
-          <w:lang w:eastAsia="en-GB"/>
-        </w:rPr>
-        <w:t>yfinance</w:t>
-      </w:r>
-      <w:proofErr w:type="spellEnd"/>
-      <w:r>
-        <w:rPr>
-          <w:rFonts w:eastAsia="Times New Roman" w:cs="Times New Roman"/>
-          <w:color w:val="000000"/>
-          <w:szCs w:val="24"/>
-          <w:lang w:eastAsia="en-GB"/>
-        </w:rPr>
-        <w:t xml:space="preserve"> in a narrow window that machine learning can make calls while adjusting the weights. That is a problem I can try and solve another time. </w:t>
+      <w:r>
+        <w:rPr>
+          <w:rFonts w:eastAsia="Times New Roman" w:cs="Times New Roman"/>
+          <w:color w:val="000000"/>
+          <w:szCs w:val="24"/>
+          <w:lang w:eastAsia="en-GB"/>
+        </w:rPr>
+        <w:t>Y</w:t>
+      </w:r>
+      <w:r>
+        <w:rPr>
+          <w:rFonts w:eastAsia="Times New Roman" w:cs="Times New Roman"/>
+          <w:color w:val="000000"/>
+          <w:szCs w:val="24"/>
+          <w:lang w:eastAsia="en-GB"/>
+        </w:rPr>
+        <w:t xml:space="preserve">finance in a narrow window that machine learning can make calls while adjusting the weights. That is a problem I can try and solve another time. </w:t>
       </w:r>
       <w:r>
         <w:rPr>
@@ -4203,7 +4719,7 @@
         <w:br w:type="page"/>
       </w:r>
     </w:p>
-    <w:bookmarkStart w:id="13" w:name="_Toc120889972" w:displacedByCustomXml="next"/>
+    <w:bookmarkStart w:id="15" w:name="_Toc121072551" w:displacedByCustomXml="next"/>
     <w:sdt>
       <w:sdtPr>
         <w:rPr>
@@ -4240,7 +4756,7 @@
             </w:rPr>
             <w:t>Works Cited</w:t>
           </w:r>
-          <w:bookmarkEnd w:id="13"/>
+          <w:bookmarkEnd w:id="15"/>
         </w:p>
         <w:p>
           <w:pPr>
@@ -5454,7 +5970,6 @@
   <w:style w:type="character" w:default="1" w:styleId="DefaultParagraphFont">
     <w:name w:val="Default Paragraph Font"/>
     <w:uiPriority w:val="1"/>
-    <w:semiHidden/>
     <w:unhideWhenUsed/>
   </w:style>
   <w:style w:type="table" w:default="1" w:styleId="TableNormal">

</xml_diff>

<commit_message>
unable to fix permissions to network. updated paper
</commit_message>
<xml_diff>
--- a/paper/capstone_paper.docx
+++ b/paper/capstone_paper.docx
@@ -221,7 +221,7 @@
             </w:rPr>
             <w:fldChar w:fldCharType="separate"/>
           </w:r>
-          <w:hyperlink w:anchor="_Toc121072536" w:history="1">
+          <w:hyperlink w:anchor="_Toc121145036" w:history="1">
             <w:r>
               <w:rPr>
                 <w:rStyle w:val="Hyperlink"/>
@@ -250,7 +250,7 @@
                 <w:noProof/>
                 <w:webHidden/>
               </w:rPr>
-              <w:instrText xml:space="preserve"> PAGEREF _Toc121072536 \h </w:instrText>
+              <w:instrText xml:space="preserve"> PAGEREF _Toc121145036 \h </w:instrText>
             </w:r>
             <w:r>
               <w:rPr>
@@ -297,7 +297,7 @@
               <w:lang w:eastAsia="en-GB"/>
             </w:rPr>
           </w:pPr>
-          <w:hyperlink w:anchor="_Toc121072537" w:history="1">
+          <w:hyperlink w:anchor="_Toc121145037" w:history="1">
             <w:r>
               <w:rPr>
                 <w:rStyle w:val="Hyperlink"/>
@@ -326,7 +326,7 @@
                 <w:noProof/>
                 <w:webHidden/>
               </w:rPr>
-              <w:instrText xml:space="preserve"> PAGEREF _Toc121072537 \h </w:instrText>
+              <w:instrText xml:space="preserve"> PAGEREF _Toc121145037 \h </w:instrText>
             </w:r>
             <w:r>
               <w:rPr>
@@ -373,7 +373,7 @@
               <w:lang w:eastAsia="en-GB"/>
             </w:rPr>
           </w:pPr>
-          <w:hyperlink w:anchor="_Toc121072538" w:history="1">
+          <w:hyperlink w:anchor="_Toc121145038" w:history="1">
             <w:r>
               <w:rPr>
                 <w:rStyle w:val="Hyperlink"/>
@@ -402,7 +402,7 @@
                 <w:noProof/>
                 <w:webHidden/>
               </w:rPr>
-              <w:instrText xml:space="preserve"> PAGEREF _Toc121072538 \h </w:instrText>
+              <w:instrText xml:space="preserve"> PAGEREF _Toc121145038 \h </w:instrText>
             </w:r>
             <w:r>
               <w:rPr>
@@ -449,7 +449,7 @@
               <w:lang w:eastAsia="en-GB"/>
             </w:rPr>
           </w:pPr>
-          <w:hyperlink w:anchor="_Toc121072539" w:history="1">
+          <w:hyperlink w:anchor="_Toc121145039" w:history="1">
             <w:r>
               <w:rPr>
                 <w:rStyle w:val="Hyperlink"/>
@@ -478,7 +478,7 @@
                 <w:noProof/>
                 <w:webHidden/>
               </w:rPr>
-              <w:instrText xml:space="preserve"> PAGEREF _Toc121072539 \h </w:instrText>
+              <w:instrText xml:space="preserve"> PAGEREF _Toc121145039 \h </w:instrText>
             </w:r>
             <w:r>
               <w:rPr>
@@ -525,7 +525,7 @@
               <w:lang w:eastAsia="en-GB"/>
             </w:rPr>
           </w:pPr>
-          <w:hyperlink w:anchor="_Toc121072540" w:history="1">
+          <w:hyperlink w:anchor="_Toc121145040" w:history="1">
             <w:r>
               <w:rPr>
                 <w:rStyle w:val="Hyperlink"/>
@@ -553,7 +553,7 @@
                 <w:noProof/>
                 <w:webHidden/>
               </w:rPr>
-              <w:instrText xml:space="preserve"> PAGEREF _Toc121072540 \h </w:instrText>
+              <w:instrText xml:space="preserve"> PAGEREF _Toc121145040 \h </w:instrText>
             </w:r>
             <w:r>
               <w:rPr>
@@ -600,7 +600,7 @@
               <w:lang w:eastAsia="en-GB"/>
             </w:rPr>
           </w:pPr>
-          <w:hyperlink w:anchor="_Toc121072541" w:history="1">
+          <w:hyperlink w:anchor="_Toc121145041" w:history="1">
             <w:r>
               <w:rPr>
                 <w:rStyle w:val="Hyperlink"/>
@@ -628,7 +628,7 @@
                 <w:noProof/>
                 <w:webHidden/>
               </w:rPr>
-              <w:instrText xml:space="preserve"> PAGEREF _Toc121072541 \h </w:instrText>
+              <w:instrText xml:space="preserve"> PAGEREF _Toc121145041 \h </w:instrText>
             </w:r>
             <w:r>
               <w:rPr>
@@ -675,7 +675,7 @@
               <w:lang w:eastAsia="en-GB"/>
             </w:rPr>
           </w:pPr>
-          <w:hyperlink w:anchor="_Toc121072542" w:history="1">
+          <w:hyperlink w:anchor="_Toc121145042" w:history="1">
             <w:r>
               <w:rPr>
                 <w:rStyle w:val="Hyperlink"/>
@@ -703,7 +703,7 @@
                 <w:noProof/>
                 <w:webHidden/>
               </w:rPr>
-              <w:instrText xml:space="preserve"> PAGEREF _Toc121072542 \h </w:instrText>
+              <w:instrText xml:space="preserve"> PAGEREF _Toc121145042 \h </w:instrText>
             </w:r>
             <w:r>
               <w:rPr>
@@ -750,7 +750,7 @@
               <w:lang w:eastAsia="en-GB"/>
             </w:rPr>
           </w:pPr>
-          <w:hyperlink w:anchor="_Toc121072543" w:history="1">
+          <w:hyperlink w:anchor="_Toc121145043" w:history="1">
             <w:r>
               <w:rPr>
                 <w:rStyle w:val="Hyperlink"/>
@@ -779,7 +779,7 @@
                 <w:noProof/>
                 <w:webHidden/>
               </w:rPr>
-              <w:instrText xml:space="preserve"> PAGEREF _Toc121072543 \h </w:instrText>
+              <w:instrText xml:space="preserve"> PAGEREF _Toc121145043 \h </w:instrText>
             </w:r>
             <w:r>
               <w:rPr>
@@ -826,7 +826,7 @@
               <w:lang w:eastAsia="en-GB"/>
             </w:rPr>
           </w:pPr>
-          <w:hyperlink w:anchor="_Toc121072544" w:history="1">
+          <w:hyperlink w:anchor="_Toc121145044" w:history="1">
             <w:r>
               <w:rPr>
                 <w:rStyle w:val="Hyperlink"/>
@@ -855,7 +855,7 @@
                 <w:noProof/>
                 <w:webHidden/>
               </w:rPr>
-              <w:instrText xml:space="preserve"> PAGEREF _Toc121072544 \h </w:instrText>
+              <w:instrText xml:space="preserve"> PAGEREF _Toc121145044 \h </w:instrText>
             </w:r>
             <w:r>
               <w:rPr>
@@ -902,7 +902,7 @@
               <w:lang w:eastAsia="en-GB"/>
             </w:rPr>
           </w:pPr>
-          <w:hyperlink w:anchor="_Toc121072545" w:history="1">
+          <w:hyperlink w:anchor="_Toc121145045" w:history="1">
             <w:r>
               <w:rPr>
                 <w:rStyle w:val="Hyperlink"/>
@@ -931,7 +931,7 @@
                 <w:noProof/>
                 <w:webHidden/>
               </w:rPr>
-              <w:instrText xml:space="preserve"> PAGEREF _Toc121072545 \h </w:instrText>
+              <w:instrText xml:space="preserve"> PAGEREF _Toc121145045 \h </w:instrText>
             </w:r>
             <w:r>
               <w:rPr>
@@ -951,7 +951,7 @@
                 <w:noProof/>
                 <w:webHidden/>
               </w:rPr>
-              <w:t>11</w:t>
+              <w:t>12</w:t>
             </w:r>
             <w:r>
               <w:rPr>
@@ -978,7 +978,7 @@
               <w:lang w:eastAsia="en-GB"/>
             </w:rPr>
           </w:pPr>
-          <w:hyperlink w:anchor="_Toc121072546" w:history="1">
+          <w:hyperlink w:anchor="_Toc121145046" w:history="1">
             <w:r>
               <w:rPr>
                 <w:rStyle w:val="Hyperlink"/>
@@ -1007,7 +1007,7 @@
                 <w:noProof/>
                 <w:webHidden/>
               </w:rPr>
-              <w:instrText xml:space="preserve"> PAGEREF _Toc121072546 \h </w:instrText>
+              <w:instrText xml:space="preserve"> PAGEREF _Toc121145046 \h </w:instrText>
             </w:r>
             <w:r>
               <w:rPr>
@@ -1027,7 +1027,7 @@
                 <w:noProof/>
                 <w:webHidden/>
               </w:rPr>
-              <w:t>13</w:t>
+              <w:t>14</w:t>
             </w:r>
             <w:r>
               <w:rPr>
@@ -1054,7 +1054,7 @@
               <w:lang w:eastAsia="en-GB"/>
             </w:rPr>
           </w:pPr>
-          <w:hyperlink w:anchor="_Toc121072547" w:history="1">
+          <w:hyperlink w:anchor="_Toc121145047" w:history="1">
             <w:r>
               <w:rPr>
                 <w:rStyle w:val="Hyperlink"/>
@@ -1081,7 +1081,7 @@
                 <w:noProof/>
                 <w:webHidden/>
               </w:rPr>
-              <w:instrText xml:space="preserve"> PAGEREF _Toc121072547 \h </w:instrText>
+              <w:instrText xml:space="preserve"> PAGEREF _Toc121145047 \h </w:instrText>
             </w:r>
             <w:r>
               <w:rPr>
@@ -1101,7 +1101,7 @@
                 <w:noProof/>
                 <w:webHidden/>
               </w:rPr>
-              <w:t>14</w:t>
+              <w:t>15</w:t>
             </w:r>
             <w:r>
               <w:rPr>
@@ -1128,7 +1128,7 @@
               <w:lang w:eastAsia="en-GB"/>
             </w:rPr>
           </w:pPr>
-          <w:hyperlink w:anchor="_Toc121072548" w:history="1">
+          <w:hyperlink w:anchor="_Toc121145048" w:history="1">
             <w:r>
               <w:rPr>
                 <w:rStyle w:val="Hyperlink"/>
@@ -1155,7 +1155,7 @@
                 <w:noProof/>
                 <w:webHidden/>
               </w:rPr>
-              <w:instrText xml:space="preserve"> PAGEREF _Toc121072548 \h </w:instrText>
+              <w:instrText xml:space="preserve"> PAGEREF _Toc121145048 \h </w:instrText>
             </w:r>
             <w:r>
               <w:rPr>
@@ -1202,7 +1202,7 @@
               <w:lang w:eastAsia="en-GB"/>
             </w:rPr>
           </w:pPr>
-          <w:hyperlink w:anchor="_Toc121072549" w:history="1">
+          <w:hyperlink w:anchor="_Toc121145049" w:history="1">
             <w:r>
               <w:rPr>
                 <w:rStyle w:val="Hyperlink"/>
@@ -1229,7 +1229,7 @@
                 <w:noProof/>
                 <w:webHidden/>
               </w:rPr>
-              <w:instrText xml:space="preserve"> PAGEREF _Toc121072549 \h </w:instrText>
+              <w:instrText xml:space="preserve"> PAGEREF _Toc121145049 \h </w:instrText>
             </w:r>
             <w:r>
               <w:rPr>
@@ -1249,7 +1249,7 @@
                 <w:noProof/>
                 <w:webHidden/>
               </w:rPr>
-              <w:t>16</w:t>
+              <w:t>17</w:t>
             </w:r>
             <w:r>
               <w:rPr>
@@ -1276,7 +1276,7 @@
               <w:lang w:eastAsia="en-GB"/>
             </w:rPr>
           </w:pPr>
-          <w:hyperlink w:anchor="_Toc121072550" w:history="1">
+          <w:hyperlink w:anchor="_Toc121145050" w:history="1">
             <w:r>
               <w:rPr>
                 <w:rStyle w:val="Hyperlink"/>
@@ -1303,7 +1303,7 @@
                 <w:noProof/>
                 <w:webHidden/>
               </w:rPr>
-              <w:instrText xml:space="preserve"> PAGEREF _Toc121072550 \h </w:instrText>
+              <w:instrText xml:space="preserve"> PAGEREF _Toc121145050 \h </w:instrText>
             </w:r>
             <w:r>
               <w:rPr>
@@ -1350,7 +1350,7 @@
               <w:lang w:eastAsia="en-GB"/>
             </w:rPr>
           </w:pPr>
-          <w:hyperlink w:anchor="_Toc121072551" w:history="1">
+          <w:hyperlink w:anchor="_Toc121145051" w:history="1">
             <w:r>
               <w:rPr>
                 <w:rStyle w:val="Hyperlink"/>
@@ -1377,7 +1377,7 @@
                 <w:noProof/>
                 <w:webHidden/>
               </w:rPr>
-              <w:instrText xml:space="preserve"> PAGEREF _Toc121072551 \h </w:instrText>
+              <w:instrText xml:space="preserve"> PAGEREF _Toc121145051 \h </w:instrText>
             </w:r>
             <w:r>
               <w:rPr>
@@ -1464,7 +1464,7 @@
           <w:szCs w:val="24"/>
         </w:rPr>
       </w:pPr>
-      <w:bookmarkStart w:id="0" w:name="_Toc121072536"/>
+      <w:bookmarkStart w:id="0" w:name="_Toc121145036"/>
       <w:r>
         <w:rPr>
           <w:rFonts w:eastAsia="Times New Roman"/>
@@ -1658,7 +1658,7 @@
           <w:lang w:eastAsia="en-GB"/>
         </w:rPr>
       </w:pPr>
-      <w:bookmarkStart w:id="1" w:name="_Toc121072537"/>
+      <w:bookmarkStart w:id="1" w:name="_Toc121145037"/>
       <w:r>
         <w:rPr>
           <w:rFonts w:eastAsia="Times New Roman"/>
@@ -1980,7 +1980,7 @@
           <w:lang w:eastAsia="en-GB"/>
         </w:rPr>
       </w:pPr>
-      <w:bookmarkStart w:id="2" w:name="_Toc121072538"/>
+      <w:bookmarkStart w:id="2" w:name="_Toc121145038"/>
       <w:r>
         <w:rPr>
           <w:rFonts w:eastAsia="Times New Roman"/>
@@ -2275,13 +2275,14 @@
       <w:pPr>
         <w:pStyle w:val="Heading1"/>
         <w:spacing w:line="480" w:lineRule="auto"/>
+        <w:jc w:val="center"/>
         <w:rPr>
           <w:rFonts w:eastAsia="Times New Roman"/>
           <w:szCs w:val="32"/>
           <w:lang w:eastAsia="en-GB"/>
         </w:rPr>
       </w:pPr>
-      <w:bookmarkStart w:id="3" w:name="_Toc121072539"/>
+      <w:bookmarkStart w:id="3" w:name="_Toc121145039"/>
       <w:r>
         <w:rPr>
           <w:rFonts w:eastAsia="Times New Roman"/>
@@ -2302,7 +2303,7 @@
           <w:lang w:eastAsia="en-GB"/>
         </w:rPr>
       </w:pPr>
-      <w:bookmarkStart w:id="4" w:name="_Toc121072540"/>
+      <w:bookmarkStart w:id="4" w:name="_Toc121145040"/>
       <w:r>
         <w:rPr>
           <w:szCs w:val="32"/>
@@ -2314,25 +2315,9 @@
     </w:p>
     <w:p>
       <w:pPr>
-        <w:spacing w:line="480" w:lineRule="auto"/>
-        <w:rPr>
-          <w:lang w:eastAsia="en-GB"/>
-        </w:rPr>
-      </w:pPr>
-    </w:p>
-    <w:p>
-      <w:pPr>
+        <w:keepNext/>
         <w:spacing w:line="480" w:lineRule="auto"/>
         <w:jc w:val="center"/>
-        <w:rPr>
-          <w:rFonts w:eastAsia="Times New Roman" w:cs="Times New Roman"/>
-          <w:i/>
-          <w:iCs/>
-          <w:color w:val="000000"/>
-          <w:sz w:val="32"/>
-          <w:szCs w:val="32"/>
-          <w:lang w:eastAsia="en-GB"/>
-        </w:rPr>
       </w:pPr>
       <w:r>
         <w:rPr>
@@ -2390,12 +2375,41 @@
     </w:p>
     <w:p>
       <w:pPr>
+        <w:pStyle w:val="Caption"/>
+        <w:jc w:val="center"/>
+        <w:rPr>
+          <w:rFonts w:eastAsia="Times New Roman" w:cs="Times New Roman"/>
+          <w:i/>
+          <w:iCs/>
+          <w:color w:val="000000"/>
+          <w:sz w:val="32"/>
+          <w:szCs w:val="32"/>
+          <w:lang w:eastAsia="en-GB"/>
+        </w:rPr>
+      </w:pPr>
+      <w:r>
+        <w:t xml:space="preserve">Figure </w:t>
+      </w:r>
+      <w:fldSimple w:instr=" SEQ Figure \* ARABIC ">
+        <w:r>
+          <w:rPr>
+            <w:noProof/>
+          </w:rPr>
+          <w:t>1</w:t>
+        </w:r>
+      </w:fldSimple>
+      <w:r>
+        <w:t xml:space="preserve"> Internal organisation of Distarb</w:t>
+      </w:r>
+    </w:p>
+    <w:p>
+      <w:pPr>
         <w:pStyle w:val="Heading1"/>
         <w:rPr>
           <w:lang w:eastAsia="en-GB"/>
         </w:rPr>
       </w:pPr>
-      <w:bookmarkStart w:id="5" w:name="_Toc121072541"/>
+      <w:bookmarkStart w:id="5" w:name="_Toc121145041"/>
       <w:r>
         <w:rPr>
           <w:lang w:eastAsia="en-GB"/>
@@ -2697,11 +2711,12 @@
     <w:p>
       <w:pPr>
         <w:pStyle w:val="Heading1"/>
-        <w:rPr>
-          <w:lang w:eastAsia="en-GB"/>
-        </w:rPr>
-      </w:pPr>
-      <w:bookmarkStart w:id="6" w:name="_Toc121072542"/>
+        <w:jc w:val="center"/>
+        <w:rPr>
+          <w:lang w:eastAsia="en-GB"/>
+        </w:rPr>
+      </w:pPr>
+      <w:bookmarkStart w:id="6" w:name="_Toc121145042"/>
       <w:r>
         <w:rPr>
           <w:lang w:eastAsia="en-GB"/>
@@ -2721,7 +2736,7 @@
           <w:lang w:eastAsia="en-GB"/>
         </w:rPr>
       </w:pPr>
-      <w:bookmarkStart w:id="7" w:name="_Toc121072543"/>
+      <w:bookmarkStart w:id="7" w:name="_Toc121145043"/>
       <w:r>
         <w:rPr>
           <w:rFonts w:eastAsia="Times New Roman"/>
@@ -2734,17 +2749,9 @@
     </w:p>
     <w:p>
       <w:pPr>
+        <w:keepNext/>
         <w:spacing w:line="480" w:lineRule="auto"/>
         <w:jc w:val="center"/>
-        <w:rPr>
-          <w:rFonts w:eastAsia="Times New Roman" w:cs="Times New Roman"/>
-          <w:i/>
-          <w:iCs/>
-          <w:color w:val="000000"/>
-          <w:sz w:val="32"/>
-          <w:szCs w:val="32"/>
-          <w:lang w:eastAsia="en-GB"/>
-        </w:rPr>
       </w:pPr>
       <w:r>
         <w:rPr>
@@ -2800,34 +2807,44 @@
     </w:p>
     <w:p>
       <w:pPr>
+        <w:pStyle w:val="Caption"/>
+        <w:jc w:val="center"/>
+        <w:rPr>
+          <w:rFonts w:eastAsia="Times New Roman" w:cs="Times New Roman"/>
+          <w:i/>
+          <w:iCs/>
+          <w:color w:val="000000"/>
+          <w:sz w:val="32"/>
+          <w:szCs w:val="32"/>
+          <w:lang w:eastAsia="en-GB"/>
+        </w:rPr>
+      </w:pPr>
+      <w:r>
+        <w:t xml:space="preserve">Figure </w:t>
+      </w:r>
+      <w:fldSimple w:instr=" SEQ Figure \* ARABIC ">
+        <w:r>
+          <w:rPr>
+            <w:noProof/>
+          </w:rPr>
+          <w:t>2</w:t>
+        </w:r>
+      </w:fldSimple>
+      <w:r>
+        <w:t xml:space="preserve"> </w:t>
+      </w:r>
+      <w:r>
+        <w:t>The program runs with a simple interface allowing the user to quickly and easily select the functionality they desire. The default is the ticker edit distance because that is as I see it, the primary use for the app.</w:t>
+      </w:r>
+    </w:p>
+    <w:p>
+      <w:pPr>
         <w:spacing w:line="480" w:lineRule="auto"/>
         <w:rPr>
           <w:rFonts w:eastAsia="Times New Roman"/>
           <w:lang w:eastAsia="en-GB"/>
         </w:rPr>
       </w:pPr>
-      <w:r>
-        <w:rPr>
-          <w:rFonts w:eastAsia="Times New Roman"/>
-          <w:lang w:eastAsia="en-GB"/>
-        </w:rPr>
-        <w:tab/>
-        <w:t xml:space="preserve">The program runs with a simple interface allowing the user to </w:t>
-      </w:r>
-      <w:r>
-        <w:rPr>
-          <w:rFonts w:eastAsia="Times New Roman"/>
-          <w:lang w:eastAsia="en-GB"/>
-        </w:rPr>
-        <w:t>quickly</w:t>
-      </w:r>
-      <w:r>
-        <w:rPr>
-          <w:rFonts w:eastAsia="Times New Roman"/>
-          <w:lang w:eastAsia="en-GB"/>
-        </w:rPr>
-        <w:t xml:space="preserve"> and easily select the functionality they desire. The default is the ticker edit distance because that is as I see it, the primary use for the app.</w:t>
-      </w:r>
     </w:p>
     <w:p>
       <w:pPr>
@@ -2891,7 +2908,7 @@
           <w:lang w:eastAsia="en-GB"/>
         </w:rPr>
       </w:pPr>
-      <w:bookmarkStart w:id="8" w:name="_Toc121072544"/>
+      <w:bookmarkStart w:id="8" w:name="_Toc121145044"/>
       <w:r>
         <w:rPr>
           <w:rFonts w:eastAsia="Times New Roman"/>
@@ -2905,11 +2922,8 @@
     </w:p>
     <w:p>
       <w:pPr>
-        <w:spacing w:line="480" w:lineRule="auto"/>
-        <w:rPr>
-          <w:rFonts w:eastAsiaTheme="majorEastAsia"/>
-          <w:lang w:eastAsia="en-GB"/>
-        </w:rPr>
+        <w:keepNext/>
+        <w:spacing w:line="480" w:lineRule="auto"/>
       </w:pPr>
       <w:r>
         <w:rPr>
@@ -2962,11 +2976,40 @@
     </w:p>
     <w:p>
       <w:pPr>
-        <w:spacing w:line="480" w:lineRule="auto"/>
+        <w:pStyle w:val="Caption"/>
         <w:rPr>
           <w:rFonts w:eastAsiaTheme="majorEastAsia"/>
           <w:lang w:eastAsia="en-GB"/>
         </w:rPr>
+      </w:pPr>
+      <w:r>
+        <w:t xml:space="preserve">Figure </w:t>
+      </w:r>
+      <w:fldSimple w:instr=" SEQ Figure \* ARABIC ">
+        <w:r>
+          <w:rPr>
+            <w:noProof/>
+          </w:rPr>
+          <w:t>3</w:t>
+        </w:r>
+      </w:fldSimple>
+      <w:r>
+        <w:t xml:space="preserve"> User can use a drop down to select a stock ticker</w:t>
+      </w:r>
+    </w:p>
+    <w:p>
+      <w:pPr>
+        <w:spacing w:line="480" w:lineRule="auto"/>
+        <w:rPr>
+          <w:rFonts w:eastAsiaTheme="majorEastAsia"/>
+          <w:lang w:eastAsia="en-GB"/>
+        </w:rPr>
+      </w:pPr>
+    </w:p>
+    <w:p>
+      <w:pPr>
+        <w:keepNext/>
+        <w:spacing w:line="480" w:lineRule="auto"/>
       </w:pPr>
       <w:r>
         <w:rPr>
@@ -2974,6 +3017,7 @@
           <w:noProof/>
           <w:lang w:eastAsia="en-GB"/>
         </w:rPr>
+        <w:lastRenderedPageBreak/>
         <w:drawing>
           <wp:inline distT="0" distB="0" distL="0" distR="0" wp14:anchorId="0D3758CB" wp14:editId="065344AC">
             <wp:extent cx="5731510" cy="3735705"/>
@@ -3019,19 +3063,41 @@
     </w:p>
     <w:p>
       <w:pPr>
-        <w:spacing w:line="480" w:lineRule="auto"/>
+        <w:pStyle w:val="Caption"/>
         <w:rPr>
           <w:rFonts w:eastAsiaTheme="majorEastAsia"/>
           <w:lang w:eastAsia="en-GB"/>
         </w:rPr>
       </w:pPr>
+      <w:r>
+        <w:t xml:space="preserve">Figure </w:t>
+      </w:r>
+      <w:fldSimple w:instr=" SEQ Figure \* ARABIC ">
+        <w:r>
+          <w:rPr>
+            <w:noProof/>
+          </w:rPr>
+          <w:t>4</w:t>
+        </w:r>
+      </w:fldSimple>
+      <w:r>
+        <w:t xml:space="preserve"> User can use a drop down to select the listed company name</w:t>
+      </w:r>
+    </w:p>
+    <w:p>
+      <w:pPr>
+        <w:keepNext/>
+        <w:spacing w:line="480" w:lineRule="auto"/>
+      </w:pPr>
+      <w:r>
+        <w:br/>
+      </w:r>
       <w:r>
         <w:rPr>
           <w:rFonts w:eastAsiaTheme="majorEastAsia"/>
           <w:noProof/>
           <w:lang w:eastAsia="en-GB"/>
         </w:rPr>
-        <w:lastRenderedPageBreak/>
         <w:drawing>
           <wp:inline distT="0" distB="0" distL="0" distR="0" wp14:anchorId="72354767" wp14:editId="5E066108">
             <wp:extent cx="5731510" cy="3722370"/>
@@ -3077,6 +3143,29 @@
     </w:p>
     <w:p>
       <w:pPr>
+        <w:pStyle w:val="Caption"/>
+        <w:rPr>
+          <w:rFonts w:eastAsiaTheme="majorEastAsia"/>
+          <w:lang w:eastAsia="en-GB"/>
+        </w:rPr>
+      </w:pPr>
+      <w:r>
+        <w:t xml:space="preserve">Figure </w:t>
+      </w:r>
+      <w:fldSimple w:instr=" SEQ Figure \* ARABIC ">
+        <w:r>
+          <w:rPr>
+            <w:noProof/>
+          </w:rPr>
+          <w:t>5</w:t>
+        </w:r>
+      </w:fldSimple>
+      <w:r>
+        <w:t xml:space="preserve"> User can enter a custom search</w:t>
+      </w:r>
+    </w:p>
+    <w:p>
+      <w:pPr>
         <w:spacing w:line="480" w:lineRule="auto"/>
         <w:rPr>
           <w:rFonts w:eastAsia="Times New Roman"/>
@@ -3088,6 +3177,7 @@
           <w:rFonts w:eastAsia="Times New Roman"/>
           <w:lang w:eastAsia="en-GB"/>
         </w:rPr>
+        <w:lastRenderedPageBreak/>
         <w:t>The user is able to enter in their searches in two ways:</w:t>
       </w:r>
     </w:p>
@@ -3215,7 +3305,7 @@
           <w:lang w:eastAsia="en-GB"/>
         </w:rPr>
       </w:pPr>
-      <w:bookmarkStart w:id="9" w:name="_Toc121072545"/>
+      <w:bookmarkStart w:id="9" w:name="_Toc121145045"/>
       <w:r>
         <w:rPr>
           <w:rFonts w:eastAsia="Times New Roman"/>
@@ -3229,10 +3319,8 @@
     </w:p>
     <w:p>
       <w:pPr>
-        <w:spacing w:line="480" w:lineRule="auto"/>
-        <w:rPr>
-          <w:lang w:eastAsia="en-GB"/>
-        </w:rPr>
+        <w:keepNext/>
+        <w:spacing w:line="480" w:lineRule="auto"/>
       </w:pPr>
       <w:r>
         <w:rPr>
@@ -3284,7 +3372,29 @@
     </w:p>
     <w:p>
       <w:pPr>
-        <w:spacing w:line="480" w:lineRule="auto"/>
+        <w:pStyle w:val="Caption"/>
+      </w:pPr>
+      <w:r>
+        <w:t xml:space="preserve">Figure </w:t>
+      </w:r>
+      <w:fldSimple w:instr=" SEQ Figure \* ARABIC ">
+        <w:r>
+          <w:rPr>
+            <w:noProof/>
+          </w:rPr>
+          <w:t>6</w:t>
+        </w:r>
+      </w:fldSimple>
+      <w:r>
+        <w:t xml:space="preserve"> edit distance of tickers</w:t>
+      </w:r>
+      <w:r>
+        <w:br/>
+      </w:r>
+    </w:p>
+    <w:p>
+      <w:pPr>
+        <w:pStyle w:val="Caption"/>
         <w:rPr>
           <w:lang w:eastAsia="en-GB"/>
         </w:rPr>
@@ -3339,17 +3449,39 @@
     </w:p>
     <w:p>
       <w:pPr>
-        <w:spacing w:line="480" w:lineRule="auto"/>
-        <w:rPr>
-          <w:lang w:eastAsia="en-GB"/>
-        </w:rPr>
-      </w:pPr>
+        <w:pStyle w:val="Caption"/>
+      </w:pPr>
+      <w:r>
+        <w:t xml:space="preserve">Figure </w:t>
+      </w:r>
+      <w:fldSimple w:instr=" SEQ Figure \* ARABIC ">
+        <w:r>
+          <w:rPr>
+            <w:noProof/>
+          </w:rPr>
+          <w:t>7</w:t>
+        </w:r>
+      </w:fldSimple>
+      <w:r>
+        <w:t xml:space="preserve"> edit distance of listed companies</w:t>
+      </w:r>
+    </w:p>
+    <w:p>
+      <w:pPr>
+        <w:pStyle w:val="Caption"/>
+        <w:rPr>
+          <w:lang w:eastAsia="en-GB"/>
+        </w:rPr>
+      </w:pPr>
+      <w:r>
+        <w:lastRenderedPageBreak/>
+        <w:br/>
+      </w:r>
       <w:r>
         <w:rPr>
           <w:noProof/>
           <w:lang w:eastAsia="en-GB"/>
         </w:rPr>
-        <w:lastRenderedPageBreak/>
         <w:drawing>
           <wp:inline distT="0" distB="0" distL="0" distR="0" wp14:anchorId="335BF2AB" wp14:editId="5AE77514">
             <wp:extent cx="5731510" cy="3715738"/>
@@ -3395,6 +3527,28 @@
     </w:p>
     <w:p>
       <w:pPr>
+        <w:pStyle w:val="Caption"/>
+        <w:rPr>
+          <w:lang w:eastAsia="en-GB"/>
+        </w:rPr>
+      </w:pPr>
+      <w:r>
+        <w:t xml:space="preserve">Figure </w:t>
+      </w:r>
+      <w:fldSimple w:instr=" SEQ Figure \* ARABIC ">
+        <w:r>
+          <w:rPr>
+            <w:noProof/>
+          </w:rPr>
+          <w:t>8</w:t>
+        </w:r>
+      </w:fldSimple>
+      <w:r>
+        <w:t xml:space="preserve"> edit distance of custom search returning tickers</w:t>
+      </w:r>
+    </w:p>
+    <w:p>
+      <w:pPr>
         <w:spacing w:line="480" w:lineRule="auto"/>
         <w:ind w:firstLine="720"/>
         <w:rPr>
@@ -3465,38 +3619,11 @@
     <w:p>
       <w:pPr>
         <w:spacing w:line="480" w:lineRule="auto"/>
-        <w:ind w:firstLine="720"/>
         <w:rPr>
           <w:rFonts w:eastAsia="Times New Roman"/>
           <w:lang w:eastAsia="en-GB"/>
         </w:rPr>
       </w:pPr>
-    </w:p>
-    <w:p>
-      <w:pPr>
-        <w:spacing w:line="480" w:lineRule="auto"/>
-        <w:ind w:firstLine="720"/>
-        <w:rPr>
-          <w:rFonts w:eastAsia="Times New Roman"/>
-          <w:lang w:eastAsia="en-GB"/>
-        </w:rPr>
-      </w:pPr>
-    </w:p>
-    <w:p>
-      <w:pPr>
-        <w:spacing w:line="480" w:lineRule="auto"/>
-        <w:rPr>
-          <w:rFonts w:eastAsia="Times New Roman"/>
-          <w:lang w:eastAsia="en-GB"/>
-        </w:rPr>
-      </w:pPr>
-      <w:r>
-        <w:rPr>
-          <w:rFonts w:eastAsia="Times New Roman"/>
-          <w:lang w:eastAsia="en-GB"/>
-        </w:rPr>
-        <w:br w:type="page"/>
-      </w:r>
     </w:p>
     <w:p>
       <w:pPr>
@@ -3508,7 +3635,7 @@
           <w:lang w:eastAsia="en-GB"/>
         </w:rPr>
       </w:pPr>
-      <w:bookmarkStart w:id="10" w:name="_Toc121072546"/>
+      <w:bookmarkStart w:id="10" w:name="_Toc121145046"/>
       <w:r>
         <w:rPr>
           <w:rFonts w:eastAsia="Times New Roman"/>
@@ -3522,10 +3649,8 @@
     </w:p>
     <w:p>
       <w:pPr>
-        <w:spacing w:line="480" w:lineRule="auto"/>
-        <w:rPr>
-          <w:lang w:eastAsia="en-GB"/>
-        </w:rPr>
+        <w:keepNext/>
+        <w:spacing w:line="480" w:lineRule="auto"/>
       </w:pPr>
       <w:r>
         <w:rPr>
@@ -3577,6 +3702,26 @@
     </w:p>
     <w:p>
       <w:pPr>
+        <w:pStyle w:val="Caption"/>
+      </w:pPr>
+      <w:r>
+        <w:t xml:space="preserve">Figure </w:t>
+      </w:r>
+      <w:fldSimple w:instr=" SEQ Figure \* ARABIC ">
+        <w:r>
+          <w:rPr>
+            <w:noProof/>
+          </w:rPr>
+          <w:t>9</w:t>
+        </w:r>
+      </w:fldSimple>
+      <w:r>
+        <w:t xml:space="preserve"> User has selected the scraper radio button</w:t>
+      </w:r>
+    </w:p>
+    <w:p/>
+    <w:p>
+      <w:pPr>
         <w:spacing w:line="480" w:lineRule="auto"/>
         <w:rPr>
           <w:lang w:eastAsia="en-GB"/>
@@ -3636,27 +3781,13 @@
     </w:p>
     <w:p>
       <w:pPr>
-        <w:spacing w:line="480" w:lineRule="auto"/>
-        <w:rPr>
-          <w:lang w:eastAsia="en-GB"/>
-        </w:rPr>
-      </w:pPr>
-      <w:r>
-        <w:rPr>
-          <w:lang w:eastAsia="en-GB"/>
-        </w:rPr>
-        <w:br w:type="page"/>
-      </w:r>
-    </w:p>
-    <w:p>
-      <w:pPr>
         <w:pStyle w:val="Heading1"/>
         <w:spacing w:line="480" w:lineRule="auto"/>
         <w:rPr>
           <w:szCs w:val="32"/>
         </w:rPr>
       </w:pPr>
-      <w:bookmarkStart w:id="11" w:name="_Toc121072547"/>
+      <w:bookmarkStart w:id="11" w:name="_Toc121145047"/>
       <w:r>
         <w:rPr>
           <w:szCs w:val="32"/>
@@ -3668,10 +3799,8 @@
     </w:p>
     <w:p>
       <w:pPr>
-        <w:spacing w:line="480" w:lineRule="auto"/>
-        <w:rPr>
-          <w:lang w:eastAsia="en-GB"/>
-        </w:rPr>
+        <w:keepNext/>
+        <w:spacing w:line="480" w:lineRule="auto"/>
       </w:pPr>
       <w:r>
         <w:rPr>
@@ -3723,16 +3852,35 @@
     </w:p>
     <w:p>
       <w:pPr>
-        <w:spacing w:line="480" w:lineRule="auto"/>
-        <w:rPr>
-          <w:lang w:eastAsia="en-GB"/>
-        </w:rPr>
+        <w:pStyle w:val="Caption"/>
+      </w:pPr>
+      <w:r>
+        <w:t xml:space="preserve">Figure </w:t>
+      </w:r>
+      <w:fldSimple w:instr=" SEQ Figure \* ARABIC ">
+        <w:r>
+          <w:rPr>
+            <w:noProof/>
+          </w:rPr>
+          <w:t>10</w:t>
+        </w:r>
+      </w:fldSimple>
+      <w:r>
+        <w:t xml:space="preserve"> Empty search box error</w:t>
+      </w:r>
+    </w:p>
+    <w:p/>
+    <w:p>
+      <w:pPr>
+        <w:keepNext/>
+        <w:spacing w:line="480" w:lineRule="auto"/>
       </w:pPr>
       <w:r>
         <w:rPr>
           <w:noProof/>
           <w:lang w:eastAsia="en-GB"/>
         </w:rPr>
+        <w:lastRenderedPageBreak/>
         <w:drawing>
           <wp:inline distT="0" distB="0" distL="0" distR="0" wp14:anchorId="214D3BE6" wp14:editId="6ED814BA">
             <wp:extent cx="5728159" cy="3702510"/>
@@ -3778,6 +3926,28 @@
     </w:p>
     <w:p>
       <w:pPr>
+        <w:pStyle w:val="Caption"/>
+        <w:rPr>
+          <w:lang w:eastAsia="en-GB"/>
+        </w:rPr>
+      </w:pPr>
+      <w:r>
+        <w:t xml:space="preserve">Figure </w:t>
+      </w:r>
+      <w:fldSimple w:instr=" SEQ Figure \* ARABIC ">
+        <w:r>
+          <w:rPr>
+            <w:noProof/>
+          </w:rPr>
+          <w:t>11</w:t>
+        </w:r>
+      </w:fldSimple>
+      <w:r>
+        <w:t xml:space="preserve"> Side issuing of stock error</w:t>
+      </w:r>
+    </w:p>
+    <w:p>
+      <w:pPr>
         <w:spacing w:line="480" w:lineRule="auto"/>
         <w:ind w:firstLine="720"/>
         <w:rPr>
@@ -3788,7 +3958,6 @@
         <w:rPr>
           <w:lang w:eastAsia="en-GB"/>
         </w:rPr>
-        <w:lastRenderedPageBreak/>
         <w:t xml:space="preserve">A concerted effort was made to </w:t>
       </w:r>
       <w:r>
@@ -3836,136 +4005,14 @@
     </w:p>
     <w:p>
       <w:pPr>
-        <w:spacing w:line="480" w:lineRule="auto"/>
-        <w:ind w:firstLine="720"/>
-        <w:rPr>
-          <w:lang w:eastAsia="en-GB"/>
-        </w:rPr>
-      </w:pPr>
-    </w:p>
-    <w:p>
-      <w:pPr>
-        <w:spacing w:line="480" w:lineRule="auto"/>
-        <w:ind w:firstLine="720"/>
-        <w:rPr>
-          <w:lang w:eastAsia="en-GB"/>
-        </w:rPr>
-      </w:pPr>
-    </w:p>
-    <w:p>
-      <w:pPr>
-        <w:spacing w:line="480" w:lineRule="auto"/>
-        <w:ind w:firstLine="720"/>
-        <w:rPr>
-          <w:lang w:eastAsia="en-GB"/>
-        </w:rPr>
-      </w:pPr>
-    </w:p>
-    <w:p>
-      <w:pPr>
-        <w:spacing w:line="480" w:lineRule="auto"/>
-        <w:ind w:firstLine="720"/>
-        <w:rPr>
-          <w:lang w:eastAsia="en-GB"/>
-        </w:rPr>
-      </w:pPr>
-    </w:p>
-    <w:p>
-      <w:pPr>
-        <w:spacing w:line="480" w:lineRule="auto"/>
-        <w:ind w:firstLine="720"/>
-        <w:rPr>
-          <w:lang w:eastAsia="en-GB"/>
-        </w:rPr>
-      </w:pPr>
-    </w:p>
-    <w:p>
-      <w:pPr>
-        <w:spacing w:line="480" w:lineRule="auto"/>
-        <w:ind w:firstLine="720"/>
-        <w:rPr>
-          <w:lang w:eastAsia="en-GB"/>
-        </w:rPr>
-      </w:pPr>
-    </w:p>
-    <w:p>
-      <w:pPr>
-        <w:spacing w:line="480" w:lineRule="auto"/>
-        <w:ind w:firstLine="720"/>
-        <w:rPr>
-          <w:lang w:eastAsia="en-GB"/>
-        </w:rPr>
-      </w:pPr>
-    </w:p>
-    <w:p>
-      <w:pPr>
-        <w:spacing w:line="480" w:lineRule="auto"/>
-        <w:ind w:firstLine="720"/>
-        <w:rPr>
-          <w:lang w:eastAsia="en-GB"/>
-        </w:rPr>
-      </w:pPr>
-    </w:p>
-    <w:p>
-      <w:pPr>
-        <w:spacing w:line="480" w:lineRule="auto"/>
-        <w:ind w:firstLine="720"/>
-        <w:rPr>
-          <w:lang w:eastAsia="en-GB"/>
-        </w:rPr>
-      </w:pPr>
-    </w:p>
-    <w:p>
-      <w:pPr>
-        <w:spacing w:line="480" w:lineRule="auto"/>
-        <w:ind w:firstLine="720"/>
-        <w:rPr>
-          <w:lang w:eastAsia="en-GB"/>
-        </w:rPr>
-      </w:pPr>
-    </w:p>
-    <w:p>
-      <w:pPr>
-        <w:spacing w:line="480" w:lineRule="auto"/>
-        <w:rPr>
-          <w:lang w:eastAsia="en-GB"/>
-        </w:rPr>
-      </w:pPr>
-      <w:r>
-        <w:rPr>
-          <w:lang w:eastAsia="en-GB"/>
-        </w:rPr>
-        <w:tab/>
-      </w:r>
-    </w:p>
-    <w:p>
-      <w:pPr>
-        <w:spacing w:line="480" w:lineRule="auto"/>
-        <w:rPr>
-          <w:lang w:eastAsia="en-GB"/>
-        </w:rPr>
-      </w:pPr>
-      <w:r>
-        <w:rPr>
-          <w:lang w:eastAsia="en-GB"/>
-        </w:rPr>
-        <w:br w:type="page"/>
-      </w:r>
-    </w:p>
-    <w:p>
-      <w:pPr>
         <w:pStyle w:val="Heading1"/>
-        <w:spacing w:line="480" w:lineRule="auto"/>
-        <w:rPr>
-          <w:szCs w:val="32"/>
-        </w:rPr>
-      </w:pPr>
-      <w:bookmarkStart w:id="12" w:name="_Toc121072548"/>
-      <w:r>
-        <w:rPr>
-          <w:szCs w:val="32"/>
-        </w:rPr>
-        <w:lastRenderedPageBreak/>
+        <w:rPr>
+          <w:szCs w:val="22"/>
+          <w:lang w:eastAsia="en-GB"/>
+        </w:rPr>
+      </w:pPr>
+      <w:bookmarkStart w:id="12" w:name="_Toc121145048"/>
+      <w:r>
         <w:t>Successes</w:t>
       </w:r>
       <w:bookmarkEnd w:id="12"/>
@@ -3982,7 +4029,11 @@
         <w:t>er friendly too</w:t>
       </w:r>
       <w:r>
-        <w:t xml:space="preserve">. For the SEC scraper, I was concerned for a time that the SEC website would eventually stop me from scraping. But, because the user likely will only be scraping once, maybe twice, there is enough time between scrapes, that this is not an issue. For further development, </w:t>
+        <w:t xml:space="preserve">. For the SEC scraper, I was concerned for a time that the SEC website would eventually stop me from scraping. But, because the user likely will only be scraping once, maybe twice, there is enough time between scrapes, that this is not </w:t>
+      </w:r>
+      <w:r>
+        <w:lastRenderedPageBreak/>
+        <w:t xml:space="preserve">an issue. For further development, </w:t>
       </w:r>
       <w:r>
         <w:t xml:space="preserve">the scraper downloads and stores everything from the </w:t>
@@ -3999,15 +4050,10 @@
     </w:p>
     <w:p>
       <w:pPr>
-        <w:spacing w:line="480" w:lineRule="auto"/>
-      </w:pPr>
-    </w:p>
-    <w:p>
-      <w:pPr>
         <w:pStyle w:val="Heading1"/>
         <w:spacing w:line="480" w:lineRule="auto"/>
       </w:pPr>
-      <w:bookmarkStart w:id="13" w:name="_Toc121072549"/>
+      <w:bookmarkStart w:id="13" w:name="_Toc121145049"/>
       <w:r>
         <w:t>Failures</w:t>
       </w:r>
@@ -4029,13 +4075,13 @@
     </w:p>
     <w:p>
       <w:pPr>
+        <w:keepNext/>
         <w:spacing w:line="480" w:lineRule="auto"/>
       </w:pPr>
       <w:r>
         <w:rPr>
           <w:noProof/>
         </w:rPr>
-        <w:lastRenderedPageBreak/>
         <w:drawing>
           <wp:inline distT="0" distB="0" distL="0" distR="0" wp14:anchorId="1199EB88" wp14:editId="48B2BB0B">
             <wp:extent cx="5731510" cy="3716020"/>
@@ -4081,17 +4127,37 @@
     </w:p>
     <w:p>
       <w:pPr>
-        <w:spacing w:line="480" w:lineRule="auto"/>
-      </w:pPr>
-      <w:r>
+        <w:pStyle w:val="Caption"/>
+      </w:pPr>
+      <w:r>
+        <w:t xml:space="preserve">Figure </w:t>
+      </w:r>
+      <w:fldSimple w:instr=" SEQ Figure \* ARABIC ">
+        <w:r>
+          <w:rPr>
+            <w:noProof/>
+          </w:rPr>
+          <w:t>12</w:t>
+        </w:r>
+      </w:fldSimple>
+      <w:r>
+        <w:t xml:space="preserve"> Graph legend is covered by unpredictable data</w:t>
+      </w:r>
+    </w:p>
+    <w:p>
+      <w:pPr>
+        <w:spacing w:line="480" w:lineRule="auto"/>
+      </w:pPr>
+      <w:r>
+        <w:lastRenderedPageBreak/>
         <w:tab/>
-        <w:t xml:space="preserve">Something else I am not entirely satisfied with is </w:t>
-      </w:r>
-      <w:r>
-        <w:t xml:space="preserve">that </w:t>
-      </w:r>
-      <w:r>
-        <w:t>the web scraper is hit or miss for if it will run from the packaged version. I believe that it has something to do with Apple protections of users against apps made by unidentified developers coupled with the nature of the web scraper going out to the internet. I have a workaround using bash and the command line for running the application. The details of how to use it are laid out in the README</w:t>
+        <w:t>Something else I am not entirely satisfied with is</w:t>
+      </w:r>
+      <w:r>
+        <w:t xml:space="preserve"> that I was unable to set network permissions of the app for the packaged version to run off the bat from the GitHub release executable</w:t>
+      </w:r>
+      <w:r>
+        <w:t>. I have a workaround using bash and the command line for running the application. The details of how to use it are laid out in the README</w:t>
       </w:r>
       <w:r>
         <w:t xml:space="preserve"> section “</w:t>
@@ -4103,7 +4169,13 @@
         <w:t>”</w:t>
       </w:r>
       <w:r>
-        <w:t xml:space="preserve">. </w:t>
+        <w:t>.</w:t>
+      </w:r>
+      <w:r>
+        <w:t xml:space="preserve"> But, the crux of the solution is that the terminal can circumnavigate permissions.</w:t>
+      </w:r>
+      <w:r>
+        <w:t xml:space="preserve"> </w:t>
       </w:r>
     </w:p>
     <w:p>
@@ -4133,40 +4205,37 @@
         <w:t xml:space="preserve">in </w:t>
       </w:r>
       <w:r>
-        <w:t xml:space="preserve">the event that all else fails. </w:t>
-      </w:r>
-      <w:r>
-        <w:t>I am sure that with more time I could create a more elegant i.e. user friendly solution.</w:t>
+        <w:t>the event that all else fails. I am sure that with more time I could create a more elegant i.e. user friendly solution.</w:t>
       </w:r>
       <w:r>
         <w:t xml:space="preserve"> </w:t>
       </w:r>
       <w:r>
+        <w:t>F</w:t>
+      </w:r>
+      <w:r>
+        <w:t>or now,</w:t>
+      </w:r>
+      <w:r>
+        <w:t xml:space="preserve"> </w:t>
+      </w:r>
+      <w:r>
         <w:t>I believe I have made a reasonable, good faith effort to provide the user with tools to remedy a potential issue.</w:t>
       </w:r>
     </w:p>
     <w:p>
       <w:pPr>
-        <w:spacing w:line="480" w:lineRule="auto"/>
-      </w:pPr>
-      <w:r>
-        <w:br w:type="page"/>
-      </w:r>
-    </w:p>
-    <w:p>
-      <w:pPr>
         <w:pStyle w:val="Heading1"/>
         <w:spacing w:line="480" w:lineRule="auto"/>
         <w:rPr>
           <w:szCs w:val="32"/>
         </w:rPr>
       </w:pPr>
-      <w:bookmarkStart w:id="14" w:name="_Toc121072550"/>
+      <w:bookmarkStart w:id="14" w:name="_Toc121145050"/>
       <w:r>
         <w:rPr>
           <w:szCs w:val="32"/>
         </w:rPr>
-        <w:lastRenderedPageBreak/>
         <w:t>Conclusions</w:t>
       </w:r>
       <w:bookmarkEnd w:id="14"/>
@@ -4290,6 +4359,7 @@
           <w:szCs w:val="24"/>
           <w:lang w:eastAsia="en-GB"/>
         </w:rPr>
+        <w:lastRenderedPageBreak/>
         <w:tab/>
         <w:t xml:space="preserve">As mentioned above in </w:t>
       </w:r>
@@ -4503,17 +4573,7 @@
           <w:szCs w:val="24"/>
           <w:lang w:eastAsia="en-GB"/>
         </w:rPr>
-        <w:t xml:space="preserve"> whether we </w:t>
-      </w:r>
-      <w:r>
-        <w:rPr>
-          <w:rFonts w:eastAsia="Times New Roman" w:cs="Times New Roman"/>
-          <w:color w:val="000000"/>
-          <w:szCs w:val="24"/>
-          <w:lang w:eastAsia="en-GB"/>
-        </w:rPr>
-        <w:lastRenderedPageBreak/>
-        <w:t xml:space="preserve">are more prone to mistakes on a stock with a higher or lower price point) </w:t>
+        <w:t xml:space="preserve"> whether we are more prone to mistakes on a stock with a higher or lower price point) </w:t>
       </w:r>
       <w:r>
         <w:rPr>
@@ -4635,126 +4695,7 @@
         </w:rPr>
       </w:pPr>
     </w:p>
-    <w:p>
-      <w:pPr>
-        <w:spacing w:line="480" w:lineRule="auto"/>
-        <w:rPr>
-          <w:rFonts w:eastAsia="Times New Roman" w:cs="Times New Roman"/>
-          <w:color w:val="000000"/>
-          <w:szCs w:val="24"/>
-          <w:lang w:eastAsia="en-GB"/>
-        </w:rPr>
-      </w:pPr>
-    </w:p>
-    <w:p>
-      <w:pPr>
-        <w:spacing w:line="480" w:lineRule="auto"/>
-        <w:rPr>
-          <w:rFonts w:eastAsia="Times New Roman" w:cs="Times New Roman"/>
-          <w:color w:val="000000"/>
-          <w:szCs w:val="24"/>
-          <w:lang w:eastAsia="en-GB"/>
-        </w:rPr>
-      </w:pPr>
-    </w:p>
-    <w:p>
-      <w:pPr>
-        <w:spacing w:line="480" w:lineRule="auto"/>
-        <w:rPr>
-          <w:rFonts w:eastAsia="Times New Roman" w:cs="Times New Roman"/>
-          <w:color w:val="000000"/>
-          <w:szCs w:val="24"/>
-          <w:lang w:eastAsia="en-GB"/>
-        </w:rPr>
-      </w:pPr>
-    </w:p>
-    <w:p>
-      <w:pPr>
-        <w:spacing w:line="480" w:lineRule="auto"/>
-        <w:rPr>
-          <w:rFonts w:eastAsia="Times New Roman" w:cs="Times New Roman"/>
-          <w:color w:val="000000"/>
-          <w:szCs w:val="24"/>
-          <w:lang w:eastAsia="en-GB"/>
-        </w:rPr>
-      </w:pPr>
-    </w:p>
-    <w:p>
-      <w:pPr>
-        <w:spacing w:line="480" w:lineRule="auto"/>
-        <w:rPr>
-          <w:rFonts w:eastAsia="Times New Roman" w:cs="Times New Roman"/>
-          <w:color w:val="000000"/>
-          <w:szCs w:val="24"/>
-          <w:lang w:eastAsia="en-GB"/>
-        </w:rPr>
-      </w:pPr>
-    </w:p>
-    <w:p>
-      <w:pPr>
-        <w:spacing w:line="480" w:lineRule="auto"/>
-        <w:rPr>
-          <w:rFonts w:eastAsia="Times New Roman" w:cs="Times New Roman"/>
-          <w:color w:val="000000"/>
-          <w:szCs w:val="24"/>
-          <w:lang w:eastAsia="en-GB"/>
-        </w:rPr>
-      </w:pPr>
-    </w:p>
-    <w:p>
-      <w:pPr>
-        <w:spacing w:line="480" w:lineRule="auto"/>
-        <w:rPr>
-          <w:rFonts w:eastAsia="Times New Roman" w:cs="Times New Roman"/>
-          <w:color w:val="000000"/>
-          <w:szCs w:val="24"/>
-          <w:lang w:eastAsia="en-GB"/>
-        </w:rPr>
-      </w:pPr>
-    </w:p>
-    <w:p>
-      <w:pPr>
-        <w:spacing w:line="480" w:lineRule="auto"/>
-        <w:rPr>
-          <w:rFonts w:eastAsia="Times New Roman" w:cs="Times New Roman"/>
-          <w:color w:val="000000"/>
-          <w:szCs w:val="24"/>
-          <w:lang w:eastAsia="en-GB"/>
-        </w:rPr>
-      </w:pPr>
-    </w:p>
-    <w:p>
-      <w:pPr>
-        <w:spacing w:line="480" w:lineRule="auto"/>
-        <w:rPr>
-          <w:rFonts w:eastAsia="Times New Roman" w:cs="Times New Roman"/>
-          <w:color w:val="000000"/>
-          <w:szCs w:val="24"/>
-          <w:lang w:eastAsia="en-GB"/>
-        </w:rPr>
-      </w:pPr>
-    </w:p>
-    <w:p>
-      <w:pPr>
-        <w:spacing w:line="480" w:lineRule="auto"/>
-        <w:rPr>
-          <w:rFonts w:eastAsia="Times New Roman" w:cs="Times New Roman"/>
-          <w:color w:val="000000"/>
-          <w:szCs w:val="24"/>
-          <w:lang w:eastAsia="en-GB"/>
-        </w:rPr>
-      </w:pPr>
-      <w:r>
-        <w:rPr>
-          <w:rFonts w:eastAsia="Times New Roman" w:cs="Times New Roman"/>
-          <w:color w:val="000000"/>
-          <w:szCs w:val="24"/>
-          <w:lang w:eastAsia="en-GB"/>
-        </w:rPr>
-        <w:br w:type="page"/>
-      </w:r>
-    </w:p>
-    <w:bookmarkStart w:id="15" w:name="_Toc121072551" w:displacedByCustomXml="next"/>
+    <w:bookmarkStart w:id="15" w:name="_Toc121145051" w:displacedByCustomXml="next"/>
     <w:sdt>
       <w:sdtPr>
         <w:rPr>
@@ -4994,6 +4935,7 @@
     </w:sdt>
     <w:p>
       <w:pPr>
+        <w:keepNext/>
         <w:spacing w:line="480" w:lineRule="auto"/>
       </w:pPr>
       <w:r>
@@ -5042,6 +4984,25 @@
             </a:graphic>
           </wp:inline>
         </w:drawing>
+      </w:r>
+    </w:p>
+    <w:p>
+      <w:pPr>
+        <w:pStyle w:val="Caption"/>
+      </w:pPr>
+      <w:r>
+        <w:t xml:space="preserve">Figure </w:t>
+      </w:r>
+      <w:fldSimple w:instr=" SEQ Figure \* ARABIC ">
+        <w:r>
+          <w:rPr>
+            <w:noProof/>
+          </w:rPr>
+          <w:t>13</w:t>
+        </w:r>
+      </w:fldSimple>
+      <w:r>
+        <w:t xml:space="preserve"> Just do it.</w:t>
       </w:r>
     </w:p>
     <w:sectPr>
@@ -6005,6 +5966,7 @@
   <w:style w:type="character" w:default="1" w:styleId="DefaultParagraphFont">
     <w:name w:val="Default Paragraph Font"/>
     <w:uiPriority w:val="1"/>
+    <w:semiHidden/>
     <w:unhideWhenUsed/>
   </w:style>
   <w:style w:type="table" w:default="1" w:styleId="TableNormal">

</xml_diff>

<commit_message>
minor format changes to reame, minor changes to paper
</commit_message>
<xml_diff>
--- a/paper/capstone_paper.docx
+++ b/paper/capstone_paper.docx
@@ -1559,15 +1559,6 @@
         </w:rPr>
         <w:t>3. And finally as a fun aside, look at the stocks which members of the senate are buying and selling and visualising the value of those companies after executing the buy/sell order.</w:t>
       </w:r>
-    </w:p>
-    <w:p>
-      <w:pPr>
-        <w:spacing w:line="480" w:lineRule="auto"/>
-        <w:rPr>
-          <w:rFonts w:eastAsia="Times New Roman"/>
-          <w:lang w:eastAsia="en-GB"/>
-        </w:rPr>
-      </w:pPr>
     </w:p>
     <w:p>
       <w:pPr>

</xml_diff>